<commit_message>
add send sms route
</commit_message>
<xml_diff>
--- a/Smartco/Webapps/api.doc_generation/api/controllers/DOC/STATUTS SARL TUNISIE.docx
+++ b/Smartco/Webapps/api.doc_generation/api/controllers/DOC/STATUTS SARL TUNISIE.docx
@@ -690,7 +690,7 @@
         </w:numPr>
         <w:bidi w:val="0"/>
         <w:spacing w:before="240" w:after="0"/>
-        <w:ind w:left="1080" w:right="0" w:hanging="0"/>
+        <w:ind w:left="0" w:right="0" w:hanging="0"/>
         <w:jc w:val="left"/>
         <w:rPr>
           <w:rFonts w:ascii="Cambria" w:hAnsi="Cambria"/>
@@ -708,7 +708,7 @@
           <w:shd w:fill="auto" w:val="clear"/>
           <w:lang w:val="fr-FR"/>
         </w:rPr>
-        <w:t>{social_object}</w:t>
+        <w:t>{object_social}</w:t>
       </w:r>
     </w:p>
     <w:p>
@@ -727,15 +727,7 @@
     <w:p>
       <w:pPr>
         <w:pStyle w:val="Corps"/>
-        <w:spacing w:before="240" w:after="240"/>
-        <w:rPr>
-          <w:rFonts w:ascii="Cambria" w:hAnsi="Cambria" w:eastAsia="Cambria" w:cs="Cambria"/>
-          <w:b/>
-          <w:b/>
-          <w:bCs/>
-          <w:sz w:val="24"/>
-          <w:szCs w:val="24"/>
-        </w:rPr>
+        <w:rPr/>
       </w:pPr>
       <w:r>
         <w:rPr>
@@ -978,7 +970,6 @@
         <w:pStyle w:val="Corps"/>
         <w:spacing w:before="240" w:after="240"/>
         <w:rPr>
-          <w:rStyle w:val="Aucun"/>
           <w:rFonts w:ascii="Cambria" w:hAnsi="Cambria" w:eastAsia="Cambria" w:cs="Cambria"/>
           <w:b/>
           <w:b/>
@@ -1003,163 +994,70 @@
     <w:p>
       <w:pPr>
         <w:pStyle w:val="Corps"/>
-        <w:spacing w:before="240" w:after="240"/>
-        <w:rPr>
-          <w:rStyle w:val="Aucun"/>
-          <w:rFonts w:ascii="Cambria" w:hAnsi="Cambria" w:eastAsia="Cambria" w:cs="Cambria"/>
-          <w:sz w:val="24"/>
-          <w:szCs w:val="24"/>
-        </w:rPr>
-      </w:pPr>
-      <w:r>
-        <w:rPr>
-          <w:rStyle w:val="Aucun"/>
-          <w:rFonts w:ascii="Cambria" w:hAnsi="Cambria"/>
-          <w:lang w:val="fr-FR"/>
-        </w:rPr>
-        <w:t xml:space="preserve">1) </w:t>
-      </w:r>
-      <w:r>
-        <w:rPr>
-          <w:rStyle w:val="Aucun"/>
-          <w:rFonts w:ascii="Cambria" w:hAnsi="Cambria"/>
-          <w:sz w:val="24"/>
-          <w:szCs w:val="24"/>
-          <w:lang w:val="fr-FR"/>
-        </w:rPr>
-        <w:t>Mr JEAN-HUGUES LAURET, apporte à la présente société la somme de 4 600 dinars en numéraire.</w:t>
-      </w:r>
-    </w:p>
-    <w:p>
-      <w:pPr>
-        <w:pStyle w:val="Corps"/>
-        <w:spacing w:before="240" w:after="240"/>
-        <w:rPr>
-          <w:rStyle w:val="Aucun"/>
-          <w:rFonts w:ascii="Cambria" w:hAnsi="Cambria" w:eastAsia="Cambria" w:cs="Cambria"/>
-          <w:sz w:val="24"/>
-          <w:szCs w:val="24"/>
-        </w:rPr>
-      </w:pPr>
-      <w:r>
-        <w:rPr>
-          <w:rStyle w:val="Aucun"/>
-          <w:rFonts w:ascii="Cambria" w:hAnsi="Cambria"/>
-          <w:lang w:val="fr-FR"/>
-        </w:rPr>
-        <w:t xml:space="preserve">2) </w:t>
-      </w:r>
-      <w:r>
-        <w:rPr>
-          <w:rStyle w:val="Aucun"/>
-          <w:rFonts w:ascii="Cambria" w:hAnsi="Cambria"/>
-          <w:sz w:val="24"/>
-          <w:szCs w:val="24"/>
-          <w:lang w:val="fr-FR"/>
-        </w:rPr>
-        <w:t>Mr JAWHAR ZAIRRI, apporte à la présente société la somme de 300 dinars en numéraire.</w:t>
-      </w:r>
-    </w:p>
-    <w:p>
-      <w:pPr>
-        <w:pStyle w:val="Corps"/>
-        <w:spacing w:before="240" w:after="240"/>
-        <w:rPr>
-          <w:rStyle w:val="Aucun"/>
-          <w:rFonts w:ascii="Cambria" w:hAnsi="Cambria" w:eastAsia="Cambria" w:cs="Cambria"/>
-          <w:sz w:val="24"/>
-          <w:szCs w:val="24"/>
-        </w:rPr>
-      </w:pPr>
-      <w:r>
-        <w:rPr>
-          <w:rStyle w:val="Aucun"/>
-          <w:rFonts w:ascii="Cambria" w:hAnsi="Cambria"/>
-          <w:lang w:val="fr-FR"/>
-        </w:rPr>
-        <w:t xml:space="preserve">3) </w:t>
-      </w:r>
-      <w:r>
-        <w:rPr>
-          <w:rStyle w:val="Aucun"/>
-          <w:rFonts w:ascii="Times New Roman" w:hAnsi="Times New Roman"/>
-          <w:sz w:val="24"/>
-          <w:szCs w:val="24"/>
-          <w:lang w:val="fr-FR"/>
-        </w:rPr>
-        <w:t xml:space="preserve">La société française SAS CONNECT TERRITORIES , </w:t>
-      </w:r>
-      <w:r>
-        <w:rPr>
-          <w:rStyle w:val="Aucun"/>
-          <w:rFonts w:ascii="Cambria" w:hAnsi="Cambria"/>
-          <w:sz w:val="24"/>
-          <w:szCs w:val="24"/>
-          <w:lang w:val="fr-FR"/>
-        </w:rPr>
-        <w:t>apporte à la présente société la somme de 50 dinars en numéraire.</w:t>
-      </w:r>
-    </w:p>
-    <w:p>
-      <w:pPr>
-        <w:pStyle w:val="Corps"/>
-        <w:spacing w:before="240" w:after="240"/>
-        <w:rPr>
-          <w:rStyle w:val="Aucun"/>
-          <w:rFonts w:ascii="Cambria" w:hAnsi="Cambria" w:eastAsia="Cambria" w:cs="Cambria"/>
-          <w:sz w:val="24"/>
-          <w:szCs w:val="24"/>
-        </w:rPr>
-      </w:pPr>
-      <w:r>
-        <w:rPr>
-          <w:rStyle w:val="Aucun"/>
-          <w:rFonts w:ascii="Cambria" w:hAnsi="Cambria"/>
-          <w:lang w:val="fr-FR"/>
-        </w:rPr>
-        <w:t xml:space="preserve">4) </w:t>
-      </w:r>
-      <w:r>
-        <w:rPr>
-          <w:rStyle w:val="Aucun"/>
-          <w:rFonts w:ascii="Times New Roman" w:hAnsi="Times New Roman"/>
-          <w:sz w:val="24"/>
-          <w:szCs w:val="24"/>
-          <w:lang w:val="fr-FR"/>
-        </w:rPr>
-        <w:t xml:space="preserve">La société  suisse « Rocket Bonds ! Consulting Sarl» </w:t>
-      </w:r>
-      <w:r>
-        <w:rPr>
-          <w:rStyle w:val="Aucun"/>
-          <w:rFonts w:ascii="Cambria" w:hAnsi="Cambria"/>
-          <w:sz w:val="24"/>
-          <w:szCs w:val="24"/>
-          <w:lang w:val="fr-FR"/>
-        </w:rPr>
-        <w:t>apporte à la présente société la somme de 50 dinars en numéraire.</w:t>
-      </w:r>
-    </w:p>
-    <w:p>
-      <w:pPr>
-        <w:pStyle w:val="Corps"/>
-        <w:spacing w:before="240" w:after="240"/>
-        <w:rPr>
-          <w:rStyle w:val="Aucun"/>
-          <w:rFonts w:ascii="Cambria" w:hAnsi="Cambria" w:eastAsia="Cambria" w:cs="Cambria"/>
-          <w:sz w:val="24"/>
-          <w:szCs w:val="24"/>
-        </w:rPr>
-      </w:pPr>
-      <w:r>
-        <w:rPr>
-          <w:rStyle w:val="Aucun"/>
-          <w:rFonts w:ascii="Cambria" w:hAnsi="Cambria"/>
-          <w:sz w:val="24"/>
-          <w:szCs w:val="24"/>
-          <w:lang w:val="fr-FR"/>
-        </w:rPr>
-        <w:t>5) La société tunisienne Majordome SARL apporte à à la présente société la somme de 50 dinars en numéraire.</w:t>
+        <w:spacing w:lineRule="auto" w:line="240" w:before="0" w:after="0"/>
+        <w:rPr>
+          <w:rFonts w:ascii="Cambria" w:hAnsi="Cambria" w:eastAsia="Cambria" w:cs="Cambria"/>
+          <w:sz w:val="24"/>
+          <w:szCs w:val="24"/>
+        </w:rPr>
+      </w:pPr>
+      <w:r>
+        <w:rPr>
+          <w:rStyle w:val="Aucun"/>
+          <w:rFonts w:ascii="Cambria" w:hAnsi="Cambria"/>
+          <w:lang w:val="fr-FR"/>
+        </w:rPr>
+        <w:t>{#apports}</w:t>
+      </w:r>
+    </w:p>
+    <w:p>
+      <w:pPr>
+        <w:pStyle w:val="Corps"/>
+        <w:spacing w:lineRule="auto" w:line="240" w:before="0" w:after="0"/>
+        <w:rPr>
+          <w:rFonts w:ascii="Cambria" w:hAnsi="Cambria" w:eastAsia="Cambria" w:cs="Cambria"/>
+          <w:sz w:val="24"/>
+          <w:szCs w:val="24"/>
+        </w:rPr>
+      </w:pPr>
+      <w:r>
+        <w:rPr>
+          <w:rStyle w:val="Aucun"/>
+          <w:rFonts w:ascii="Cambria" w:hAnsi="Cambria"/>
+          <w:lang w:val="fr-FR"/>
+        </w:rPr>
+        <w:t>{number}) {assocDesc}</w:t>
+      </w:r>
+      <w:r>
+        <w:rPr>
+          <w:rStyle w:val="Aucun"/>
+          <w:rFonts w:ascii="Cambria" w:hAnsi="Cambria"/>
+          <w:sz w:val="24"/>
+          <w:szCs w:val="24"/>
+          <w:lang w:val="fr-FR"/>
+        </w:rPr>
+        <w:t>, apporte à la présente société la somme de {somme} dinars en numéraire.</w:t>
+      </w:r>
+    </w:p>
+    <w:p>
+      <w:pPr>
+        <w:pStyle w:val="Corps"/>
+        <w:spacing w:lineRule="auto" w:line="240" w:before="0" w:after="0"/>
+        <w:rPr>
+          <w:rFonts w:ascii="Cambria" w:hAnsi="Cambria" w:eastAsia="Cambria" w:cs="Cambria"/>
+          <w:sz w:val="24"/>
+          <w:szCs w:val="24"/>
+        </w:rPr>
+      </w:pPr>
+      <w:r>
+        <w:rPr>
+          <w:rStyle w:val="Aucun"/>
+          <w:rFonts w:eastAsia="Cambria" w:cs="Cambria" w:ascii="Cambria" w:hAnsi="Cambria"/>
+          <w:sz w:val="24"/>
+          <w:szCs w:val="24"/>
+          <w:lang w:val="fr-FR"/>
+        </w:rPr>
+        <w:t>{/apports}</w:t>
       </w:r>
     </w:p>
     <w:p>
@@ -1213,34 +1111,71 @@
     <w:p>
       <w:pPr>
         <w:pStyle w:val="Corps"/>
-        <w:spacing w:before="240" w:after="240"/>
-        <w:rPr>
-          <w:rFonts w:ascii="Cambria" w:hAnsi="Cambria" w:eastAsia="Cambria" w:cs="Cambria"/>
-          <w:sz w:val="24"/>
-          <w:szCs w:val="24"/>
-        </w:rPr>
-      </w:pPr>
-      <w:r>
-        <w:rPr>
-          <w:rStyle w:val="Aucun"/>
-          <w:rFonts w:ascii="Cambria" w:hAnsi="Cambria"/>
-          <w:sz w:val="24"/>
-          <w:szCs w:val="24"/>
-          <w:lang w:val="fr-FR"/>
-        </w:rPr>
-        <w:t>Le capital social est fixé à la somme de {capital} dinars divisé en {nbActions} parts sociales de {valuerAction} dinars chacune. Ces parts sont réparties comme suit :</w:t>
-      </w:r>
-    </w:p>
-    <w:p>
-      <w:pPr>
-        <w:pStyle w:val="Corps"/>
-        <w:numPr>
-          <w:ilvl w:val="0"/>
-          <w:numId w:val="1"/>
-        </w:numPr>
+        <w:spacing w:lineRule="auto" w:line="240" w:before="0" w:after="0"/>
+        <w:rPr>
+          <w:rFonts w:ascii="Cambria" w:hAnsi="Cambria" w:eastAsia="Cambria" w:cs="Cambria"/>
+          <w:sz w:val="24"/>
+          <w:szCs w:val="24"/>
+        </w:rPr>
+      </w:pPr>
+      <w:r>
+        <w:rPr>
+          <w:rStyle w:val="Aucun"/>
+          <w:rFonts w:ascii="Cambria" w:hAnsi="Cambria"/>
+          <w:sz w:val="24"/>
+          <w:szCs w:val="24"/>
+          <w:lang w:val="fr-FR"/>
+        </w:rPr>
+        <w:t xml:space="preserve">Le capital social est fixé à la somme de {capital} dinars divisé en </w:t>
+      </w:r>
+    </w:p>
+    <w:p>
+      <w:pPr>
+        <w:pStyle w:val="Corps"/>
+        <w:spacing w:lineRule="auto" w:line="240" w:before="0" w:after="0"/>
+        <w:rPr>
+          <w:rFonts w:ascii="Cambria" w:hAnsi="Cambria" w:eastAsia="Cambria" w:cs="Cambria"/>
+          <w:sz w:val="24"/>
+          <w:szCs w:val="24"/>
+        </w:rPr>
+      </w:pPr>
+      <w:r>
+        <w:rPr>
+          <w:rStyle w:val="Aucun"/>
+          <w:rFonts w:ascii="Cambria" w:hAnsi="Cambria"/>
+          <w:sz w:val="24"/>
+          <w:szCs w:val="24"/>
+          <w:lang w:val="fr-FR"/>
+        </w:rPr>
+        <w:t>{nbActions} parts sociales de {valeurAction}  dinars chacune. Ces parts sont réparties comme suit :</w:t>
+      </w:r>
+    </w:p>
+    <w:p>
+      <w:pPr>
+        <w:pStyle w:val="Corps"/>
+        <w:spacing w:before="240" w:after="240"/>
+        <w:rPr>
+          <w:rFonts w:ascii="Cambria" w:hAnsi="Cambria" w:eastAsia="Cambria" w:cs="Cambria"/>
+          <w:sz w:val="24"/>
+          <w:szCs w:val="24"/>
+        </w:rPr>
+      </w:pPr>
+      <w:r>
+        <w:rPr>
+          <w:rStyle w:val="Aucun"/>
+          <w:rFonts w:ascii="Cambria" w:hAnsi="Cambria"/>
+          <w:shd w:fill="auto" w:val="clear"/>
+          <w:lang w:val="fr-FR"/>
+        </w:rPr>
+        <w:t>{#actions}</w:t>
+      </w:r>
+    </w:p>
+    <w:p>
+      <w:pPr>
+        <w:pStyle w:val="Corps"/>
         <w:bidi w:val="0"/>
-        <w:spacing w:before="240" w:after="0"/>
-        <w:ind w:left="720" w:right="0" w:hanging="360"/>
+        <w:spacing w:lineRule="auto" w:line="240" w:before="0" w:after="0"/>
+        <w:ind w:left="0" w:right="0" w:hanging="0"/>
         <w:jc w:val="left"/>
         <w:rPr>
           <w:rFonts w:ascii="Cambria" w:hAnsi="Cambria"/>
@@ -1253,7 +1188,17 @@
           <w:shd w:fill="auto" w:val="clear"/>
           <w:lang w:val="fr-FR"/>
         </w:rPr>
-        <w:t xml:space="preserve">850 </w:t>
+        <w:t xml:space="preserve">{number}) {nbActions} </w:t>
+      </w:r>
+      <w:r>
+        <w:rPr>
+          <w:rStyle w:val="Aucun"/>
+          <w:rFonts w:ascii="Cambria" w:hAnsi="Cambria"/>
+          <w:sz w:val="24"/>
+          <w:szCs w:val="24"/>
+          <w:lang w:val="fr-FR"/>
+        </w:rPr>
+        <w:t>parts</w:t>
       </w:r>
       <w:r>
         <w:rPr>
@@ -1264,6 +1209,28 @@
           <w:shd w:fill="auto" w:val="clear"/>
           <w:lang w:val="fr-FR"/>
         </w:rPr>
+        <w:t xml:space="preserve"> i</w:t>
+      </w:r>
+      <w:r>
+        <w:rPr>
+          <w:rStyle w:val="Aucun"/>
+          <w:rFonts w:ascii="Cambria" w:hAnsi="Cambria"/>
+          <w:sz w:val="24"/>
+          <w:szCs w:val="24"/>
+          <w:lang w:val="fr-FR"/>
+        </w:rPr>
+        <w:t>nclus à {assocDesc}</w:t>
+      </w:r>
+      <w:r>
+        <w:rPr>
+          <w:rStyle w:val="Aucun"/>
+          <w:rFonts w:ascii="Cambria" w:hAnsi="Cambria"/>
+          <w:b/>
+          <w:bCs/>
+          <w:sz w:val="24"/>
+          <w:szCs w:val="24"/>
+          <w:lang w:val="fr-FR"/>
+        </w:rPr>
         <w:t xml:space="preserve"> </w:t>
       </w:r>
       <w:r>
@@ -1274,7 +1241,7 @@
           <w:szCs w:val="24"/>
           <w:lang w:val="fr-FR"/>
         </w:rPr>
-        <w:t>parts numérotées de</w:t>
+        <w:t>correspondant à</w:t>
       </w:r>
       <w:r>
         <w:rPr>
@@ -1285,39 +1252,17 @@
           <w:shd w:fill="auto" w:val="clear"/>
           <w:lang w:val="fr-FR"/>
         </w:rPr>
-        <w:t xml:space="preserve"> 1 à 850  i</w:t>
-      </w:r>
-      <w:r>
-        <w:rPr>
-          <w:rStyle w:val="Aucun"/>
-          <w:rFonts w:ascii="Cambria" w:hAnsi="Cambria"/>
-          <w:sz w:val="24"/>
-          <w:szCs w:val="24"/>
-          <w:lang w:val="fr-FR"/>
-        </w:rPr>
-        <w:t>nclus à Mr</w:t>
-      </w:r>
-      <w:r>
-        <w:rPr>
-          <w:rStyle w:val="Aucun"/>
-          <w:rFonts w:ascii="Cambria" w:hAnsi="Cambria"/>
-          <w:b/>
-          <w:bCs/>
-          <w:sz w:val="24"/>
-          <w:szCs w:val="24"/>
-          <w:lang w:val="fr-FR"/>
-        </w:rPr>
-        <w:t xml:space="preserve"> JEAN-HUGUES LAURET </w:t>
-      </w:r>
-      <w:r>
-        <w:rPr>
-          <w:rStyle w:val="Aucun"/>
-          <w:rFonts w:ascii="Cambria" w:hAnsi="Cambria"/>
-          <w:sz w:val="24"/>
-          <w:szCs w:val="24"/>
-          <w:lang w:val="fr-FR"/>
-        </w:rPr>
-        <w:t>correspondant à</w:t>
+        <w:t xml:space="preserve"> {somme}</w:t>
+      </w:r>
+      <w:r>
+        <w:rPr>
+          <w:rStyle w:val="Aucun"/>
+          <w:rFonts w:ascii="Cambria" w:hAnsi="Cambria"/>
+          <w:sz w:val="24"/>
+          <w:szCs w:val="24"/>
+          <w:lang w:val="fr-FR"/>
+        </w:rPr>
+        <w:t xml:space="preserve"> dinars soit </w:t>
       </w:r>
       <w:r>
         <w:rPr>
@@ -1328,17 +1273,17 @@
           <w:shd w:fill="auto" w:val="clear"/>
           <w:lang w:val="fr-FR"/>
         </w:rPr>
-        <w:t xml:space="preserve"> 4  250</w:t>
-      </w:r>
-      <w:r>
-        <w:rPr>
-          <w:rStyle w:val="Aucun"/>
-          <w:rFonts w:ascii="Cambria" w:hAnsi="Cambria"/>
-          <w:sz w:val="24"/>
-          <w:szCs w:val="24"/>
-          <w:lang w:val="fr-FR"/>
-        </w:rPr>
-        <w:t xml:space="preserve"> dinars soit </w:t>
+        <w:t xml:space="preserve"> {nbActions}  parts</w:t>
+      </w:r>
+      <w:r>
+        <w:rPr>
+          <w:rStyle w:val="Aucun"/>
+          <w:rFonts w:ascii="Cambria" w:hAnsi="Cambria"/>
+          <w:sz w:val="24"/>
+          <w:szCs w:val="24"/>
+          <w:lang w:val="fr-FR"/>
+        </w:rPr>
+        <w:t xml:space="preserve"> de {valeurAction}</w:t>
       </w:r>
       <w:r>
         <w:rPr>
@@ -1349,529 +1294,46 @@
           <w:shd w:fill="auto" w:val="clear"/>
           <w:lang w:val="fr-FR"/>
         </w:rPr>
-        <w:t xml:space="preserve"> 850  parts</w:t>
-      </w:r>
-      <w:r>
-        <w:rPr>
-          <w:rStyle w:val="Aucun"/>
-          <w:rFonts w:ascii="Cambria" w:hAnsi="Cambria"/>
-          <w:sz w:val="24"/>
-          <w:szCs w:val="24"/>
-          <w:lang w:val="fr-FR"/>
-        </w:rPr>
-        <w:t xml:space="preserve"> de </w:t>
-      </w:r>
-      <w:r>
-        <w:rPr>
-          <w:rStyle w:val="Aucun"/>
-          <w:rFonts w:ascii="Cambria" w:hAnsi="Cambria"/>
-          <w:sz w:val="24"/>
-          <w:szCs w:val="24"/>
-          <w:shd w:fill="auto" w:val="clear"/>
-          <w:lang w:val="fr-FR"/>
-        </w:rPr>
-        <w:t xml:space="preserve">5 dinars </w:t>
-      </w:r>
-      <w:r>
-        <w:rPr>
-          <w:rStyle w:val="Aucun"/>
-          <w:rFonts w:ascii="Cambria" w:hAnsi="Cambria"/>
-          <w:sz w:val="24"/>
-          <w:szCs w:val="24"/>
-          <w:lang w:val="fr-FR"/>
-        </w:rPr>
-        <w:t>chacune (85 % du capital social)</w:t>
-      </w:r>
-    </w:p>
-    <w:p>
-      <w:pPr>
-        <w:pStyle w:val="Corps"/>
-        <w:numPr>
-          <w:ilvl w:val="0"/>
-          <w:numId w:val="5"/>
-        </w:numPr>
+        <w:t xml:space="preserve"> dinars </w:t>
+      </w:r>
+      <w:r>
+        <w:rPr>
+          <w:rStyle w:val="Aucun"/>
+          <w:rFonts w:ascii="Cambria" w:hAnsi="Cambria"/>
+          <w:sz w:val="24"/>
+          <w:szCs w:val="24"/>
+          <w:lang w:val="fr-FR"/>
+        </w:rPr>
+        <w:t>chacune ({pourcentCapital} % du capital social)</w:t>
+      </w:r>
+    </w:p>
+    <w:p>
+      <w:pPr>
+        <w:pStyle w:val="Corps"/>
         <w:bidi w:val="0"/>
-        <w:spacing w:before="0" w:after="0"/>
-        <w:ind w:left="720" w:right="0" w:hanging="360"/>
+        <w:spacing w:lineRule="auto" w:line="240" w:before="0" w:after="0"/>
+        <w:ind w:left="0" w:right="0" w:hanging="0"/>
         <w:jc w:val="left"/>
         <w:rPr>
           <w:rFonts w:ascii="Cambria" w:hAnsi="Cambria"/>
-          <w:sz w:val="22"/>
-          <w:szCs w:val="22"/>
-        </w:rPr>
-      </w:pPr>
-      <w:r>
-        <w:rPr>
-          <w:rStyle w:val="Aucun"/>
-          <w:rFonts w:ascii="Cambria" w:hAnsi="Cambria"/>
-          <w:sz w:val="22"/>
-          <w:szCs w:val="22"/>
-          <w:lang w:val="fr-FR"/>
-        </w:rPr>
-        <w:t xml:space="preserve"> </w:t>
-      </w:r>
-      <w:r>
-        <w:rPr>
-          <w:rStyle w:val="Aucun"/>
-          <w:rFonts w:ascii="Cambria" w:hAnsi="Cambria"/>
-          <w:sz w:val="24"/>
-          <w:szCs w:val="24"/>
-          <w:shd w:fill="auto" w:val="clear"/>
-          <w:lang w:val="fr-FR"/>
-        </w:rPr>
-        <w:t xml:space="preserve">60 </w:t>
-      </w:r>
-      <w:r>
-        <w:rPr>
-          <w:rStyle w:val="Aucun"/>
-          <w:rFonts w:ascii="Cambria" w:hAnsi="Cambria"/>
-          <w:sz w:val="24"/>
-          <w:szCs w:val="24"/>
-          <w:lang w:val="fr-FR"/>
-        </w:rPr>
-        <w:t xml:space="preserve">parts numérotées de </w:t>
-      </w:r>
-      <w:r>
-        <w:rPr>
-          <w:rStyle w:val="Aucun"/>
-          <w:rFonts w:ascii="Cambria" w:hAnsi="Cambria"/>
-          <w:sz w:val="24"/>
-          <w:szCs w:val="24"/>
-          <w:shd w:fill="auto" w:val="clear"/>
-          <w:lang w:val="fr-FR"/>
-        </w:rPr>
-        <w:t>851  à 910</w:t>
-      </w:r>
-      <w:r>
-        <w:rPr>
-          <w:rStyle w:val="Aucun"/>
-          <w:rFonts w:ascii="Cambria" w:hAnsi="Cambria"/>
-          <w:sz w:val="24"/>
-          <w:szCs w:val="24"/>
-          <w:lang w:val="fr-FR"/>
-        </w:rPr>
-        <w:t xml:space="preserve">  inclus à </w:t>
-      </w:r>
-      <w:r>
-        <w:rPr>
-          <w:rStyle w:val="Aucun"/>
-          <w:rFonts w:ascii="Cambria" w:hAnsi="Cambria"/>
-          <w:b/>
-          <w:bCs/>
-          <w:sz w:val="24"/>
-          <w:szCs w:val="24"/>
-          <w:lang w:val="fr-FR"/>
-        </w:rPr>
-        <w:t xml:space="preserve">Mr AMINE BABBA </w:t>
-      </w:r>
-      <w:r>
-        <w:rPr>
-          <w:rStyle w:val="Aucun"/>
-          <w:rFonts w:ascii="Cambria" w:hAnsi="Cambria"/>
-          <w:sz w:val="24"/>
-          <w:szCs w:val="24"/>
-          <w:lang w:val="fr-FR"/>
-        </w:rPr>
-        <w:t>correspondant à 300 dinars soit 60 parts de 5 dinars chacune (6% du capital social).</w:t>
-      </w:r>
-    </w:p>
-    <w:p>
-      <w:pPr>
-        <w:pStyle w:val="Corps"/>
-        <w:numPr>
-          <w:ilvl w:val="0"/>
-          <w:numId w:val="5"/>
-        </w:numPr>
-        <w:bidi w:val="0"/>
-        <w:ind w:left="720" w:right="0" w:hanging="360"/>
-        <w:jc w:val="left"/>
-        <w:rPr>
-          <w:rFonts w:ascii="Cambria" w:hAnsi="Cambria"/>
-          <w:sz w:val="22"/>
-          <w:szCs w:val="22"/>
-        </w:rPr>
-      </w:pPr>
-      <w:r>
-        <w:rPr>
-          <w:rStyle w:val="Aucun"/>
-          <w:rFonts w:ascii="Cambria" w:hAnsi="Cambria"/>
-          <w:sz w:val="22"/>
-          <w:szCs w:val="22"/>
-          <w:lang w:val="fr-FR"/>
-        </w:rPr>
-        <w:t xml:space="preserve"> </w:t>
-      </w:r>
-      <w:r>
-        <w:rPr>
-          <w:rStyle w:val="Aucun"/>
-          <w:rFonts w:ascii="Cambria" w:hAnsi="Cambria"/>
-          <w:sz w:val="24"/>
-          <w:szCs w:val="24"/>
-          <w:shd w:fill="auto" w:val="clear"/>
-          <w:lang w:val="fr-FR"/>
-        </w:rPr>
-        <w:t xml:space="preserve">60 </w:t>
-      </w:r>
-      <w:r>
-        <w:rPr>
-          <w:rStyle w:val="Aucun"/>
-          <w:rFonts w:ascii="Cambria" w:hAnsi="Cambria"/>
-          <w:sz w:val="24"/>
-          <w:szCs w:val="24"/>
-          <w:lang w:val="fr-FR"/>
-        </w:rPr>
-        <w:t xml:space="preserve">parts numérotées de </w:t>
-      </w:r>
-      <w:r>
-        <w:rPr>
-          <w:rStyle w:val="Aucun"/>
-          <w:rFonts w:ascii="Cambria" w:hAnsi="Cambria"/>
-          <w:sz w:val="24"/>
-          <w:szCs w:val="24"/>
-          <w:shd w:fill="auto" w:val="clear"/>
-          <w:lang w:val="fr-FR"/>
-        </w:rPr>
-        <w:t>911 à 970</w:t>
-      </w:r>
-      <w:r>
-        <w:rPr>
-          <w:rStyle w:val="Aucun"/>
-          <w:rFonts w:ascii="Cambria" w:hAnsi="Cambria"/>
-          <w:sz w:val="24"/>
-          <w:szCs w:val="24"/>
-          <w:lang w:val="fr-FR"/>
-        </w:rPr>
-        <w:t xml:space="preserve">  inclus à</w:t>
-      </w:r>
-      <w:r>
-        <w:rPr>
-          <w:rStyle w:val="Aucun"/>
-          <w:rFonts w:ascii="Cambria" w:hAnsi="Cambria"/>
-          <w:b/>
-          <w:bCs/>
-          <w:sz w:val="24"/>
-          <w:szCs w:val="24"/>
-          <w:lang w:val="fr-FR"/>
-        </w:rPr>
-        <w:t xml:space="preserve"> Mr JAWHAR ZAIRRI</w:t>
-      </w:r>
-      <w:r>
-        <w:rPr>
-          <w:rStyle w:val="Aucun"/>
-          <w:rFonts w:ascii="Cambria" w:hAnsi="Cambria"/>
-          <w:sz w:val="24"/>
-          <w:szCs w:val="24"/>
-          <w:lang w:val="fr-FR"/>
-        </w:rPr>
-        <w:t xml:space="preserve"> correspondant à 300 dinars soit 60 parts de 5 dinars chacune (6% du capital social).</w:t>
-      </w:r>
-    </w:p>
-    <w:p>
-      <w:pPr>
-        <w:pStyle w:val="Corps"/>
-        <w:numPr>
-          <w:ilvl w:val="0"/>
-          <w:numId w:val="6"/>
-        </w:numPr>
-        <w:bidi w:val="0"/>
-        <w:ind w:left="720" w:right="0" w:hanging="360"/>
-        <w:jc w:val="left"/>
-        <w:rPr>
-          <w:rFonts w:ascii="Cambria" w:hAnsi="Cambria"/>
-          <w:sz w:val="24"/>
-          <w:szCs w:val="24"/>
-        </w:rPr>
-      </w:pPr>
-      <w:r>
-        <w:rPr>
-          <w:rStyle w:val="Aucun"/>
-          <w:rFonts w:ascii="Cambria" w:hAnsi="Cambria"/>
-          <w:sz w:val="24"/>
-          <w:szCs w:val="24"/>
-          <w:shd w:fill="auto" w:val="clear"/>
-          <w:lang w:val="fr-FR"/>
-        </w:rPr>
-        <w:t xml:space="preserve">10 </w:t>
-      </w:r>
-      <w:r>
-        <w:rPr>
-          <w:rStyle w:val="Aucun"/>
-          <w:rFonts w:ascii="Cambria" w:hAnsi="Cambria"/>
-          <w:sz w:val="24"/>
-          <w:szCs w:val="24"/>
-          <w:lang w:val="fr-FR"/>
-        </w:rPr>
-        <w:t>parts numérotées de</w:t>
-      </w:r>
-      <w:r>
-        <w:rPr>
-          <w:rStyle w:val="Aucun"/>
-          <w:rFonts w:ascii="Cambria" w:hAnsi="Cambria"/>
-          <w:sz w:val="24"/>
-          <w:szCs w:val="24"/>
-          <w:shd w:fill="auto" w:val="clear"/>
-          <w:lang w:val="fr-FR"/>
-        </w:rPr>
-        <w:t xml:space="preserve"> 971 à 980</w:t>
-      </w:r>
-      <w:r>
-        <w:rPr>
-          <w:rStyle w:val="Aucun"/>
-          <w:rFonts w:ascii="Cambria" w:hAnsi="Cambria"/>
-          <w:sz w:val="24"/>
-          <w:szCs w:val="24"/>
-          <w:lang w:val="fr-FR"/>
-        </w:rPr>
-        <w:t xml:space="preserve">  inclus à </w:t>
-      </w:r>
-      <w:r>
-        <w:rPr>
-          <w:rStyle w:val="Aucun"/>
-          <w:rFonts w:ascii="Times New Roman" w:hAnsi="Times New Roman"/>
-          <w:sz w:val="24"/>
-          <w:szCs w:val="24"/>
-          <w:lang w:val="fr-FR"/>
-        </w:rPr>
-        <w:t xml:space="preserve">la société française SAS CONNECT TERRITORIES </w:t>
-      </w:r>
-      <w:r>
-        <w:rPr>
-          <w:rStyle w:val="Aucun"/>
-          <w:rFonts w:ascii="Cambria" w:hAnsi="Cambria"/>
-          <w:sz w:val="24"/>
-          <w:szCs w:val="24"/>
-          <w:lang w:val="fr-FR"/>
-        </w:rPr>
-        <w:t>correspondant à 50 dinars soit 10 parts de 5 dinars chacune (1% du capital social).</w:t>
-      </w:r>
-    </w:p>
-    <w:p>
-      <w:pPr>
-        <w:pStyle w:val="Corps"/>
-        <w:numPr>
-          <w:ilvl w:val="0"/>
-          <w:numId w:val="5"/>
-        </w:numPr>
-        <w:bidi w:val="0"/>
-        <w:ind w:left="720" w:right="0" w:hanging="360"/>
-        <w:jc w:val="left"/>
-        <w:rPr>
-          <w:rFonts w:ascii="Cambria" w:hAnsi="Cambria"/>
-          <w:sz w:val="22"/>
-          <w:szCs w:val="22"/>
-        </w:rPr>
-      </w:pPr>
-      <w:r>
-        <w:rPr>
-          <w:rStyle w:val="Aucun"/>
-          <w:rFonts w:ascii="Cambria" w:hAnsi="Cambria"/>
-          <w:sz w:val="22"/>
-          <w:szCs w:val="22"/>
-          <w:lang w:val="fr-FR"/>
-        </w:rPr>
-        <w:t xml:space="preserve"> </w:t>
-      </w:r>
-      <w:r>
-        <w:rPr>
-          <w:rStyle w:val="Aucun"/>
-          <w:rFonts w:ascii="Cambria" w:hAnsi="Cambria"/>
-          <w:sz w:val="24"/>
-          <w:szCs w:val="24"/>
-          <w:lang w:val="fr-FR"/>
-        </w:rPr>
-        <w:t>10 parts numérotées de</w:t>
-      </w:r>
-      <w:r>
-        <w:rPr>
-          <w:rStyle w:val="Aucun"/>
-          <w:rFonts w:ascii="Cambria" w:hAnsi="Cambria"/>
-          <w:sz w:val="24"/>
-          <w:szCs w:val="24"/>
-          <w:shd w:fill="auto" w:val="clear"/>
-          <w:lang w:val="fr-FR"/>
-        </w:rPr>
-        <w:t xml:space="preserve"> 981 à 990</w:t>
-      </w:r>
-      <w:r>
-        <w:rPr>
-          <w:rStyle w:val="Aucun"/>
-          <w:rFonts w:ascii="Cambria" w:hAnsi="Cambria"/>
-          <w:sz w:val="24"/>
-          <w:szCs w:val="24"/>
-          <w:lang w:val="fr-FR"/>
-        </w:rPr>
-        <w:t xml:space="preserve">  inclus à </w:t>
-      </w:r>
-      <w:r>
-        <w:rPr>
-          <w:rStyle w:val="Aucun"/>
-          <w:rFonts w:ascii="Times New Roman" w:hAnsi="Times New Roman"/>
-          <w:sz w:val="24"/>
-          <w:szCs w:val="24"/>
-          <w:lang w:val="fr-FR"/>
-        </w:rPr>
-        <w:t xml:space="preserve">la société La société « </w:t>
-      </w:r>
-      <w:r>
-        <w:rPr>
-          <w:rStyle w:val="Aucun"/>
-          <w:rFonts w:ascii="Times New Roman" w:hAnsi="Times New Roman"/>
-          <w:b/>
-          <w:bCs/>
-          <w:sz w:val="24"/>
-          <w:szCs w:val="24"/>
-          <w:lang w:val="fr-FR"/>
-        </w:rPr>
-        <w:t>Rocket Bonds</w:t>
-      </w:r>
-      <w:r>
-        <w:rPr>
-          <w:rStyle w:val="Aucun"/>
-          <w:rFonts w:ascii="Times New Roman" w:hAnsi="Times New Roman"/>
-          <w:sz w:val="24"/>
-          <w:szCs w:val="24"/>
-          <w:lang w:val="fr-FR"/>
-        </w:rPr>
-        <w:t xml:space="preserve"> ! Consulting Sarl» </w:t>
-      </w:r>
-      <w:r>
-        <w:rPr>
-          <w:rStyle w:val="Aucun"/>
-          <w:rFonts w:ascii="Cambria" w:hAnsi="Cambria"/>
-          <w:sz w:val="24"/>
-          <w:szCs w:val="24"/>
-          <w:lang w:val="fr-FR"/>
-        </w:rPr>
-        <w:t>correspondant à 50 dinars soit 10 parts de 5 dinars chacune (1% du capital social).</w:t>
-      </w:r>
-    </w:p>
-    <w:p>
-      <w:pPr>
-        <w:pStyle w:val="Corps"/>
-        <w:numPr>
-          <w:ilvl w:val="0"/>
-          <w:numId w:val="6"/>
-        </w:numPr>
-        <w:bidi w:val="0"/>
-        <w:spacing w:before="0" w:after="240"/>
-        <w:ind w:left="720" w:right="0" w:hanging="360"/>
-        <w:jc w:val="left"/>
-        <w:rPr>
-          <w:rFonts w:ascii="Cambria" w:hAnsi="Cambria"/>
-          <w:sz w:val="24"/>
-          <w:szCs w:val="24"/>
-        </w:rPr>
-      </w:pPr>
-      <w:r>
-        <w:rPr>
-          <w:rStyle w:val="Aucun"/>
-          <w:rFonts w:ascii="Cambria" w:hAnsi="Cambria"/>
-          <w:sz w:val="24"/>
-          <w:szCs w:val="24"/>
-          <w:shd w:fill="auto" w:val="clear"/>
-          <w:lang w:val="fr-FR"/>
-        </w:rPr>
-        <w:t xml:space="preserve">10 </w:t>
-      </w:r>
-      <w:r>
-        <w:rPr>
-          <w:rStyle w:val="Aucun"/>
-          <w:rFonts w:ascii="Cambria" w:hAnsi="Cambria"/>
-          <w:sz w:val="24"/>
-          <w:szCs w:val="24"/>
-          <w:lang w:val="fr-FR"/>
-        </w:rPr>
-        <w:t>parts numérotées de</w:t>
-      </w:r>
-      <w:r>
-        <w:rPr>
-          <w:rStyle w:val="Aucun"/>
-          <w:rFonts w:ascii="Cambria" w:hAnsi="Cambria"/>
-          <w:sz w:val="24"/>
-          <w:szCs w:val="24"/>
-          <w:shd w:fill="auto" w:val="clear"/>
-          <w:lang w:val="fr-FR"/>
-        </w:rPr>
-        <w:t xml:space="preserve"> 991  à1000</w:t>
-      </w:r>
-      <w:r>
-        <w:rPr>
-          <w:rStyle w:val="Aucun"/>
-          <w:rFonts w:ascii="Cambria" w:hAnsi="Cambria"/>
-          <w:sz w:val="24"/>
-          <w:szCs w:val="24"/>
-          <w:lang w:val="fr-FR"/>
-        </w:rPr>
-        <w:t xml:space="preserve">   inclus à </w:t>
-      </w:r>
-      <w:r>
-        <w:rPr>
-          <w:rStyle w:val="Aucun"/>
-          <w:rFonts w:ascii="Times New Roman" w:hAnsi="Times New Roman"/>
-          <w:sz w:val="24"/>
-          <w:szCs w:val="24"/>
-          <w:lang w:val="fr-FR"/>
-        </w:rPr>
-        <w:t xml:space="preserve">la société La société « </w:t>
-      </w:r>
-      <w:r>
-        <w:rPr>
-          <w:rStyle w:val="Aucun"/>
-          <w:rFonts w:ascii="Times New Roman" w:hAnsi="Times New Roman"/>
-          <w:b/>
-          <w:bCs/>
-          <w:sz w:val="24"/>
-          <w:szCs w:val="24"/>
-          <w:lang w:val="fr-FR"/>
-        </w:rPr>
-        <w:t>Majordome</w:t>
-      </w:r>
-      <w:r>
-        <w:rPr>
-          <w:rStyle w:val="Aucun"/>
-          <w:rFonts w:ascii="Times New Roman" w:hAnsi="Times New Roman"/>
-          <w:sz w:val="24"/>
-          <w:szCs w:val="24"/>
-          <w:lang w:val="fr-FR"/>
-        </w:rPr>
-        <w:t xml:space="preserve">! Sarl» </w:t>
-      </w:r>
-      <w:r>
-        <w:rPr>
-          <w:rStyle w:val="Aucun"/>
-          <w:rFonts w:ascii="Cambria" w:hAnsi="Cambria"/>
-          <w:sz w:val="24"/>
-          <w:szCs w:val="24"/>
-          <w:lang w:val="fr-FR"/>
-        </w:rPr>
-        <w:t>correspondant à 50 dinars soit 10 parts de 5 dinars chacune (1% du capital social).</w:t>
-      </w:r>
-    </w:p>
-    <w:p>
-      <w:pPr>
-        <w:pStyle w:val="Corps"/>
-        <w:spacing w:before="240" w:after="240"/>
-        <w:rPr>
-          <w:rStyle w:val="Aucun"/>
-          <w:rFonts w:ascii="Cambria" w:hAnsi="Cambria" w:eastAsia="Cambria" w:cs="Cambria"/>
-          <w:sz w:val="24"/>
-          <w:szCs w:val="24"/>
-        </w:rPr>
-      </w:pPr>
-      <w:r>
-        <w:rPr>
-          <w:rFonts w:eastAsia="Cambria" w:cs="Cambria" w:ascii="Cambria" w:hAnsi="Cambria"/>
-          <w:sz w:val="24"/>
-          <w:szCs w:val="24"/>
-        </w:rPr>
-      </w:r>
-    </w:p>
-    <w:p>
-      <w:pPr>
-        <w:pStyle w:val="Corps"/>
-        <w:spacing w:before="240" w:after="240"/>
-        <w:rPr>
-          <w:rStyle w:val="Aucun"/>
+        </w:rPr>
+      </w:pPr>
+      <w:r>
+        <w:rPr>
+          <w:rStyle w:val="Aucun"/>
+          <w:rFonts w:ascii="Cambria" w:hAnsi="Cambria"/>
+          <w:sz w:val="24"/>
+          <w:szCs w:val="24"/>
+          <w:lang w:val="fr-FR"/>
+        </w:rPr>
+        <w:t>{/actions}</w:t>
+      </w:r>
+    </w:p>
+    <w:p>
+      <w:pPr>
+        <w:pStyle w:val="Corps"/>
+        <w:spacing w:before="240" w:after="240"/>
+        <w:rPr>
           <w:rFonts w:ascii="Cambria" w:hAnsi="Cambria" w:eastAsia="Cambria" w:cs="Cambria"/>
           <w:sz w:val="24"/>
           <w:szCs w:val="24"/>
@@ -2501,7 +1963,7 @@
           <w:szCs w:val="24"/>
           <w:lang w:val="fr-FR"/>
         </w:rPr>
-        <w:t>, de nationalité {gerant_nationalite}, né le {gerant_datnaiss} titulaire de carte d’identité n°{gerant_CIN}, délivré le {gerant_CIN_date}, demeurant à Tunis. demeurant à TUNIS, est nommé gérant de la société pour la période allant de la création au 31/12/2023.</w:t>
+        <w:t>, de nationalité {gerant_nationalite}, né le {gerant_datnaiss} titulaire de carte d’identité n°{gerant_CIN}, délivré le {gerant_CIN_date}, demeurant à Tunis, est nommé gérant de la société pour la période allant de la création au 31/12/2023.</w:t>
       </w:r>
     </w:p>
     <w:p>
@@ -4613,9 +4075,9 @@
     </w:p>
     <w:tbl>
       <w:tblPr>
-        <w:tblW w:w="9960" w:type="dxa"/>
+        <w:tblW w:w="9026" w:type="dxa"/>
         <w:jc w:val="left"/>
-        <w:tblInd w:w="75" w:type="dxa"/>
+        <w:tblInd w:w="0" w:type="dxa"/>
         <w:tblCellMar>
           <w:top w:w="80" w:type="dxa"/>
           <w:left w:w="80" w:type="dxa"/>
@@ -4624,24 +4086,111 @@
         </w:tblCellMar>
       </w:tblPr>
       <w:tblGrid>
-        <w:gridCol w:w="2385"/>
-        <w:gridCol w:w="2157"/>
-        <w:gridCol w:w="1803"/>
-        <w:gridCol w:w="1800"/>
-        <w:gridCol w:w="1815"/>
+        <w:gridCol w:w="3105"/>
+        <w:gridCol w:w="5920"/>
       </w:tblGrid>
       <w:tr>
         <w:trPr>
-          <w:trHeight w:val="3895" w:hRule="atLeast"/>
+          <w:trHeight w:val="1755" w:hRule="atLeast"/>
         </w:trPr>
         <w:tc>
           <w:tcPr>
-            <w:tcW w:w="2385" w:type="dxa"/>
+            <w:tcW w:w="3105" w:type="dxa"/>
             <w:tcBorders>
-              <w:top w:val="single" w:sz="8" w:space="0" w:color="F3F3F3"/>
-              <w:left w:val="single" w:sz="8" w:space="0" w:color="F3F3F3"/>
-              <w:bottom w:val="single" w:sz="8" w:space="0" w:color="F3F3F3"/>
-              <w:right w:val="single" w:sz="8" w:space="0" w:color="F3F3F3"/>
+              <w:top w:val="single" w:sz="2" w:space="0" w:color="000000"/>
+              <w:left w:val="single" w:sz="2" w:space="0" w:color="000000"/>
+              <w:bottom w:val="single" w:sz="2" w:space="0" w:color="000000"/>
+            </w:tcBorders>
+            <w:shd w:color="auto" w:fill="auto" w:val="clear"/>
+          </w:tcPr>
+          <w:p>
+            <w:pPr>
+              <w:pStyle w:val="Corps"/>
+              <w:spacing w:before="57" w:after="57"/>
+              <w:rPr>
+                <w:rFonts w:ascii="Cambria" w:hAnsi="Cambria" w:eastAsia="Cambria" w:cs="Cambria"/>
+                <w:sz w:val="20"/>
+                <w:szCs w:val="20"/>
+                <w:highlight w:val="yellow"/>
+              </w:rPr>
+            </w:pPr>
+            <w:r>
+              <w:rPr>
+                <w:rStyle w:val="Aucun"/>
+                <w:sz w:val="22"/>
+                <w:szCs w:val="22"/>
+                <w:shd w:fill="auto" w:val="clear"/>
+                <w:lang w:val="fr-FR"/>
+              </w:rPr>
+              <w:t>{#signers}</w:t>
+            </w:r>
+          </w:p>
+          <w:p>
+            <w:pPr>
+              <w:pStyle w:val="Corps"/>
+              <w:spacing w:before="57" w:after="57"/>
+              <w:rPr>
+                <w:rFonts w:ascii="Cambria" w:hAnsi="Cambria" w:eastAsia="Cambria" w:cs="Cambria"/>
+                <w:sz w:val="20"/>
+                <w:szCs w:val="20"/>
+                <w:highlight w:val="yellow"/>
+              </w:rPr>
+            </w:pPr>
+            <w:r>
+              <w:rPr>
+                <w:rStyle w:val="Aucun"/>
+                <w:rFonts w:ascii="Cambria" w:hAnsi="Cambria"/>
+                <w:sz w:val="20"/>
+                <w:szCs w:val="20"/>
+                <w:shd w:fill="auto" w:val="clear"/>
+                <w:lang w:val="fr-FR"/>
+              </w:rPr>
+              <w:t>{f</w:t>
+            </w:r>
+            <w:r>
+              <w:rPr>
+                <w:rStyle w:val="Aucun"/>
+                <w:rFonts w:ascii="Cambria" w:hAnsi="Cambria"/>
+                <w:sz w:val="22"/>
+                <w:szCs w:val="22"/>
+                <w:shd w:fill="auto" w:val="clear"/>
+                <w:lang w:val="fr-FR"/>
+              </w:rPr>
+              <w:t xml:space="preserve">name} </w:t>
+            </w:r>
+          </w:p>
+          <w:p>
+            <w:pPr>
+              <w:pStyle w:val="Corps"/>
+              <w:spacing w:before="57" w:after="57"/>
+              <w:rPr>
+                <w:rFonts w:ascii="Cambria" w:hAnsi="Cambria" w:eastAsia="Cambria" w:cs="Cambria"/>
+                <w:sz w:val="20"/>
+                <w:szCs w:val="20"/>
+                <w:highlight w:val="yellow"/>
+              </w:rPr>
+            </w:pPr>
+            <w:r>
+              <w:rPr>
+                <w:rStyle w:val="Aucun"/>
+                <w:rFonts w:ascii="Cambria" w:hAnsi="Cambria"/>
+                <w:sz w:val="22"/>
+                <w:szCs w:val="22"/>
+                <w:shd w:fill="auto" w:val="clear"/>
+                <w:lang w:val="fr-FR"/>
+              </w:rPr>
+              <w:t>{identity}</w:t>
+            </w:r>
+          </w:p>
+        </w:tc>
+        <w:tc>
+          <w:tcPr>
+            <w:tcW w:w="5920" w:type="dxa"/>
+            <w:tcBorders>
+              <w:top w:val="single" w:sz="2" w:space="0" w:color="000000"/>
+              <w:left w:val="single" w:sz="2" w:space="0" w:color="000000"/>
+              <w:bottom w:val="single" w:sz="2" w:space="0" w:color="000000"/>
+              <w:right w:val="single" w:sz="2" w:space="0" w:color="000000"/>
             </w:tcBorders>
             <w:shd w:color="auto" w:fill="auto" w:val="clear"/>
           </w:tcPr>
@@ -4659,188 +4208,13 @@
             </w:pPr>
             <w:r>
               <w:rPr>
-                <w:rStyle w:val="Aucun"/>
-                <w:sz w:val="22"/>
-                <w:szCs w:val="22"/>
-                <w:shd w:fill="auto" w:val="clear"/>
-                <w:lang w:val="fr-FR"/>
-              </w:rPr>
-              <w:t xml:space="preserve">Mr. LAURET Jean-Hugues </w:t>
-            </w:r>
-            <w:r>
-              <w:rPr>
-                <w:rStyle w:val="Aucun"/>
-                <w:rFonts w:ascii="Cambria" w:hAnsi="Cambria"/>
-                <w:sz w:val="20"/>
-                <w:szCs w:val="20"/>
-                <w:shd w:fill="auto" w:val="clear"/>
-                <w:lang w:val="fr-FR"/>
-              </w:rPr>
-              <w:t xml:space="preserve">Passeport </w:t>
-            </w:r>
-          </w:p>
-          <w:p>
-            <w:pPr>
-              <w:pStyle w:val="Corps"/>
-              <w:spacing w:before="240" w:after="240"/>
-              <w:rPr>
-                <w:rStyle w:val="Aucun"/>
-                <w:rFonts w:ascii="Cambria" w:hAnsi="Cambria" w:eastAsia="Cambria" w:cs="Cambria"/>
-                <w:sz w:val="20"/>
-                <w:szCs w:val="20"/>
-                <w:highlight w:val="yellow"/>
-                <w:lang w:val="fr-FR"/>
-              </w:rPr>
-            </w:pPr>
-            <w:r>
-              <w:rPr>
                 <w:rFonts w:eastAsia="Cambria" w:cs="Cambria" w:ascii="Cambria" w:hAnsi="Cambria"/>
                 <w:sz w:val="20"/>
                 <w:szCs w:val="20"/>
                 <w:highlight w:val="yellow"/>
-                <w:lang w:val="fr-FR"/>
               </w:rPr>
             </w:r>
           </w:p>
-          <w:p>
-            <w:pPr>
-              <w:pStyle w:val="Corps"/>
-              <w:bidi w:val="0"/>
-              <w:spacing w:before="240" w:after="240"/>
-              <w:ind w:left="0" w:right="0" w:hanging="0"/>
-              <w:jc w:val="left"/>
-              <w:rPr/>
-            </w:pPr>
-            <w:r>
-              <w:rPr>
-                <w:rStyle w:val="Aucun"/>
-                <w:rFonts w:ascii="Cambria" w:hAnsi="Cambria"/>
-                <w:sz w:val="20"/>
-                <w:szCs w:val="20"/>
-                <w:shd w:fill="auto" w:val="clear"/>
-                <w:lang w:val="fr-FR"/>
-              </w:rPr>
-              <w:t>N°</w:t>
-            </w:r>
-            <w:r>
-              <w:rPr>
-                <w:rStyle w:val="Aucun"/>
-                <w:shd w:fill="auto" w:val="clear"/>
-                <w:lang w:val="fr-FR"/>
-              </w:rPr>
-              <w:t>14DP89199</w:t>
-            </w:r>
-          </w:p>
-        </w:tc>
-        <w:tc>
-          <w:tcPr>
-            <w:tcW w:w="2157" w:type="dxa"/>
-            <w:tcBorders>
-              <w:top w:val="single" w:sz="8" w:space="0" w:color="F3F3F3"/>
-              <w:left w:val="single" w:sz="8" w:space="0" w:color="F3F3F3"/>
-              <w:bottom w:val="single" w:sz="8" w:space="0" w:color="F3F3F3"/>
-              <w:right w:val="single" w:sz="8" w:space="0" w:color="F3F3F3"/>
-            </w:tcBorders>
-            <w:shd w:color="auto" w:fill="auto" w:val="clear"/>
-          </w:tcPr>
-          <w:p>
-            <w:pPr>
-              <w:pStyle w:val="Corps"/>
-              <w:spacing w:before="240" w:after="240"/>
-              <w:rPr>
-                <w:rStyle w:val="Aucun"/>
-                <w:rFonts w:ascii="Cambria" w:hAnsi="Cambria" w:eastAsia="Cambria" w:cs="Cambria"/>
-                <w:sz w:val="24"/>
-                <w:szCs w:val="24"/>
-                <w:highlight w:val="yellow"/>
-              </w:rPr>
-            </w:pPr>
-            <w:r>
-              <w:rPr>
-                <w:rStyle w:val="Aucun"/>
-                <w:rFonts w:ascii="Cambria" w:hAnsi="Cambria"/>
-                <w:sz w:val="24"/>
-                <w:szCs w:val="24"/>
-                <w:shd w:fill="auto" w:val="clear"/>
-                <w:lang w:val="fr-FR"/>
-              </w:rPr>
-              <w:t xml:space="preserve">Mr. AMINE BABBA,  carte d’identité </w:t>
-            </w:r>
-          </w:p>
-          <w:p>
-            <w:pPr>
-              <w:pStyle w:val="Corps"/>
-              <w:bidi w:val="0"/>
-              <w:spacing w:before="240" w:after="240"/>
-              <w:ind w:left="0" w:right="0" w:hanging="0"/>
-              <w:jc w:val="left"/>
-              <w:rPr>
-                <w:rStyle w:val="Aucun"/>
-                <w:sz w:val="20"/>
-                <w:szCs w:val="20"/>
-                <w:highlight w:val="yellow"/>
-              </w:rPr>
-            </w:pPr>
-            <w:r>
-              <w:rPr>
-                <w:rStyle w:val="Aucun"/>
-                <w:rFonts w:ascii="Cambria" w:hAnsi="Cambria"/>
-                <w:sz w:val="24"/>
-                <w:szCs w:val="24"/>
-                <w:shd w:fill="auto" w:val="clear"/>
-                <w:lang w:val="fr-FR"/>
-              </w:rPr>
-              <w:t>n°04843140,</w:t>
-            </w:r>
-            <w:r>
-              <w:rPr>
-                <w:rStyle w:val="Aucun"/>
-                <w:sz w:val="20"/>
-                <w:szCs w:val="20"/>
-                <w:shd w:fill="auto" w:val="clear"/>
-                <w:lang w:val="fr-FR"/>
-              </w:rPr>
-              <w:t xml:space="preserve"> </w:t>
-            </w:r>
-          </w:p>
-          <w:p>
-            <w:pPr>
-              <w:pStyle w:val="Corps"/>
-              <w:bidi w:val="0"/>
-              <w:spacing w:before="240" w:after="240"/>
-              <w:ind w:left="0" w:right="0" w:hanging="0"/>
-              <w:jc w:val="left"/>
-              <w:rPr>
-                <w:rFonts w:ascii="Cambria" w:hAnsi="Cambria" w:eastAsia="Cambria" w:cs="Cambria"/>
-                <w:sz w:val="20"/>
-                <w:szCs w:val="20"/>
-                <w:highlight w:val="yellow"/>
-              </w:rPr>
-            </w:pPr>
-            <w:r>
-              <w:rPr>
-                <w:rStyle w:val="Aucun"/>
-                <w:rFonts w:ascii="Cambria" w:hAnsi="Cambria"/>
-                <w:sz w:val="20"/>
-                <w:szCs w:val="20"/>
-                <w:shd w:fill="auto" w:val="clear"/>
-                <w:lang w:val="fr-FR"/>
-              </w:rPr>
-              <w:t>Bon pour acceptation du mandat de gérant</w:t>
-            </w:r>
-          </w:p>
-        </w:tc>
-        <w:tc>
-          <w:tcPr>
-            <w:tcW w:w="1803" w:type="dxa"/>
-            <w:tcBorders>
-              <w:top w:val="single" w:sz="8" w:space="0" w:color="F3F3F3"/>
-              <w:left w:val="single" w:sz="8" w:space="0" w:color="F3F3F3"/>
-              <w:bottom w:val="single" w:sz="8" w:space="0" w:color="F3F3F3"/>
-              <w:right w:val="single" w:sz="8" w:space="0" w:color="F3F3F3"/>
-            </w:tcBorders>
-            <w:shd w:color="auto" w:fill="auto" w:val="clear"/>
-          </w:tcPr>
           <w:p>
             <w:pPr>
               <w:pStyle w:val="Corps"/>
@@ -4855,25 +4229,11 @@
             </w:pPr>
             <w:r>
               <w:rPr>
-                <w:rStyle w:val="Aucun"/>
-                <w:rFonts w:ascii="Cambria" w:hAnsi="Cambria"/>
-                <w:sz w:val="22"/>
-                <w:szCs w:val="22"/>
-                <w:shd w:fill="auto" w:val="clear"/>
-                <w:lang w:val="fr-FR"/>
-              </w:rPr>
-              <w:t xml:space="preserve">Mr. ZAIRRI Jawhar </w:t>
-            </w:r>
-            <w:r>
-              <w:rPr>
-                <w:rStyle w:val="Aucun"/>
-                <w:rFonts w:ascii="Cambria" w:hAnsi="Cambria"/>
+                <w:rFonts w:eastAsia="Cambria" w:cs="Cambria" w:ascii="Cambria" w:hAnsi="Cambria"/>
                 <w:sz w:val="20"/>
                 <w:szCs w:val="20"/>
-                <w:shd w:fill="auto" w:val="clear"/>
-                <w:lang w:val="fr-FR"/>
+                <w:highlight w:val="yellow"/>
               </w:rPr>
-              <w:t xml:space="preserve">CIN </w:t>
             </w:r>
           </w:p>
           <w:p>
@@ -4881,419 +4241,19 @@
               <w:pStyle w:val="Corps"/>
               <w:spacing w:before="240" w:after="240"/>
               <w:rPr>
-                <w:rStyle w:val="Aucun"/>
                 <w:rFonts w:ascii="Cambria" w:hAnsi="Cambria" w:eastAsia="Cambria" w:cs="Cambria"/>
                 <w:sz w:val="20"/>
                 <w:szCs w:val="20"/>
                 <w:highlight w:val="yellow"/>
-                <w:lang w:val="fr-FR"/>
               </w:rPr>
             </w:pPr>
             <w:r>
               <w:rPr>
-                <w:rFonts w:eastAsia="Cambria" w:cs="Cambria" w:ascii="Cambria" w:hAnsi="Cambria"/>
-                <w:sz w:val="20"/>
-                <w:szCs w:val="20"/>
-                <w:highlight w:val="yellow"/>
-                <w:lang w:val="fr-FR"/>
-              </w:rPr>
-            </w:r>
-          </w:p>
-          <w:p>
-            <w:pPr>
-              <w:pStyle w:val="Corps"/>
-              <w:bidi w:val="0"/>
-              <w:spacing w:before="240" w:after="240"/>
-              <w:ind w:left="0" w:right="0" w:hanging="0"/>
-              <w:jc w:val="left"/>
-              <w:rPr/>
-            </w:pPr>
-            <w:r>
-              <w:rPr>
                 <w:rStyle w:val="Aucun"/>
-                <w:rFonts w:ascii="Cambria" w:hAnsi="Cambria"/>
-                <w:sz w:val="20"/>
-                <w:szCs w:val="20"/>
                 <w:shd w:fill="auto" w:val="clear"/>
                 <w:lang w:val="fr-FR"/>
               </w:rPr>
-              <w:t>N°</w:t>
-            </w:r>
-            <w:r>
-              <w:rPr>
-                <w:rStyle w:val="Aucun"/>
-                <w:sz w:val="22"/>
-                <w:szCs w:val="22"/>
-                <w:shd w:fill="auto" w:val="clear"/>
-                <w:lang w:val="fr-FR"/>
-              </w:rPr>
-              <w:t>09810102</w:t>
-            </w:r>
-          </w:p>
-        </w:tc>
-        <w:tc>
-          <w:tcPr>
-            <w:tcW w:w="1800" w:type="dxa"/>
-            <w:tcBorders>
-              <w:top w:val="single" w:sz="8" w:space="0" w:color="F3F3F3"/>
-              <w:left w:val="single" w:sz="8" w:space="0" w:color="F3F3F3"/>
-              <w:bottom w:val="single" w:sz="8" w:space="0" w:color="F3F3F3"/>
-              <w:right w:val="single" w:sz="8" w:space="0" w:color="F3F3F3"/>
-            </w:tcBorders>
-            <w:shd w:color="auto" w:fill="auto" w:val="clear"/>
-          </w:tcPr>
-          <w:p>
-            <w:pPr>
-              <w:pStyle w:val="Corps"/>
-              <w:spacing w:before="240" w:after="240"/>
-              <w:rPr/>
-            </w:pPr>
-            <w:r>
-              <w:rPr>
-                <w:rStyle w:val="Aucun"/>
-                <w:sz w:val="22"/>
-                <w:szCs w:val="22"/>
-                <w:shd w:fill="auto" w:val="clear"/>
-                <w:lang w:val="fr-FR"/>
-              </w:rPr>
-              <w:t xml:space="preserve">Société ROCKET BONDS, </w:t>
-            </w:r>
-            <w:r>
-              <w:rPr>
-                <w:rStyle w:val="Aucun"/>
-                <w:sz w:val="20"/>
-                <w:szCs w:val="20"/>
-                <w:shd w:fill="auto" w:val="clear"/>
-                <w:lang w:val="fr-FR"/>
-              </w:rPr>
-              <w:t>Représentée par son gérant Mr Fabien Gillioz</w:t>
-            </w:r>
-          </w:p>
-        </w:tc>
-        <w:tc>
-          <w:tcPr>
-            <w:tcW w:w="1815" w:type="dxa"/>
-            <w:tcBorders>
-              <w:top w:val="single" w:sz="8" w:space="0" w:color="F3F3F3"/>
-              <w:left w:val="single" w:sz="8" w:space="0" w:color="F3F3F3"/>
-              <w:bottom w:val="single" w:sz="8" w:space="0" w:color="F3F3F3"/>
-              <w:right w:val="single" w:sz="8" w:space="0" w:color="F3F3F3"/>
-            </w:tcBorders>
-            <w:shd w:color="auto" w:fill="auto" w:val="clear"/>
-          </w:tcPr>
-          <w:p>
-            <w:pPr>
-              <w:pStyle w:val="Corps"/>
-              <w:spacing w:before="240" w:after="240"/>
-              <w:rPr/>
-            </w:pPr>
-            <w:r>
-              <w:rPr>
-                <w:rStyle w:val="Aucun"/>
-                <w:sz w:val="22"/>
-                <w:szCs w:val="22"/>
-                <w:shd w:fill="auto" w:val="clear"/>
-                <w:lang w:val="fr-FR"/>
-              </w:rPr>
-              <w:t xml:space="preserve">Société CONNECT </w:t>
-            </w:r>
-            <w:r>
-              <w:rPr>
-                <w:rStyle w:val="Aucun"/>
-                <w:sz w:val="20"/>
-                <w:szCs w:val="20"/>
-                <w:shd w:fill="auto" w:val="clear"/>
-                <w:lang w:val="fr-FR"/>
-              </w:rPr>
-              <w:t>Représentée par son gérant Mr. LAURET Jean-Hugues</w:t>
-            </w:r>
-          </w:p>
-        </w:tc>
-      </w:tr>
-      <w:tr>
-        <w:trPr>
-          <w:trHeight w:val="3453" w:hRule="atLeast"/>
-        </w:trPr>
-        <w:tc>
-          <w:tcPr>
-            <w:tcW w:w="2385" w:type="dxa"/>
-            <w:tcBorders>
-              <w:top w:val="single" w:sz="8" w:space="0" w:color="F3F3F3"/>
-              <w:left w:val="single" w:sz="8" w:space="0" w:color="F3F3F3"/>
-              <w:bottom w:val="single" w:sz="8" w:space="0" w:color="F3F3F3"/>
-              <w:right w:val="single" w:sz="8" w:space="0" w:color="F3F3F3"/>
-            </w:tcBorders>
-            <w:shd w:color="auto" w:fill="auto" w:val="clear"/>
-          </w:tcPr>
-          <w:p>
-            <w:pPr>
-              <w:pStyle w:val="Normal"/>
-              <w:rPr>
-                <w:lang w:val="fr-FR"/>
-              </w:rPr>
-            </w:pPr>
-            <w:r>
-              <w:rPr>
-                <w:lang w:val="fr-FR"/>
-              </w:rPr>
-            </w:r>
-          </w:p>
-        </w:tc>
-        <w:tc>
-          <w:tcPr>
-            <w:tcW w:w="2157" w:type="dxa"/>
-            <w:tcBorders>
-              <w:top w:val="single" w:sz="8" w:space="0" w:color="F3F3F3"/>
-              <w:left w:val="single" w:sz="8" w:space="0" w:color="F3F3F3"/>
-              <w:bottom w:val="single" w:sz="8" w:space="0" w:color="F3F3F3"/>
-              <w:right w:val="single" w:sz="8" w:space="0" w:color="F3F3F3"/>
-            </w:tcBorders>
-            <w:shd w:color="auto" w:fill="auto" w:val="clear"/>
-          </w:tcPr>
-          <w:p>
-            <w:pPr>
-              <w:pStyle w:val="Normal"/>
-              <w:rPr>
-                <w:lang w:val="fr-FR"/>
-              </w:rPr>
-            </w:pPr>
-            <w:r>
-              <w:rPr>
-                <w:lang w:val="fr-FR"/>
-              </w:rPr>
-            </w:r>
-          </w:p>
-        </w:tc>
-        <w:tc>
-          <w:tcPr>
-            <w:tcW w:w="1803" w:type="dxa"/>
-            <w:tcBorders>
-              <w:top w:val="single" w:sz="8" w:space="0" w:color="F3F3F3"/>
-              <w:left w:val="single" w:sz="8" w:space="0" w:color="F3F3F3"/>
-              <w:bottom w:val="single" w:sz="8" w:space="0" w:color="F3F3F3"/>
-              <w:right w:val="single" w:sz="8" w:space="0" w:color="F3F3F3"/>
-            </w:tcBorders>
-            <w:shd w:color="auto" w:fill="auto" w:val="clear"/>
-          </w:tcPr>
-          <w:p>
-            <w:pPr>
-              <w:pStyle w:val="Normal"/>
-              <w:rPr>
-                <w:lang w:val="fr-FR"/>
-              </w:rPr>
-            </w:pPr>
-            <w:r>
-              <w:rPr>
-                <w:lang w:val="fr-FR"/>
-              </w:rPr>
-            </w:r>
-          </w:p>
-        </w:tc>
-        <w:tc>
-          <w:tcPr>
-            <w:tcW w:w="1800" w:type="dxa"/>
-            <w:tcBorders>
-              <w:top w:val="single" w:sz="8" w:space="0" w:color="F3F3F3"/>
-              <w:left w:val="single" w:sz="8" w:space="0" w:color="F3F3F3"/>
-              <w:bottom w:val="single" w:sz="8" w:space="0" w:color="F3F3F3"/>
-              <w:right w:val="single" w:sz="8" w:space="0" w:color="F3F3F3"/>
-            </w:tcBorders>
-            <w:shd w:color="auto" w:fill="auto" w:val="clear"/>
-          </w:tcPr>
-          <w:p>
-            <w:pPr>
-              <w:pStyle w:val="Corps"/>
-              <w:widowControl w:val="false"/>
-              <w:spacing w:lineRule="auto" w:line="240"/>
-              <w:rPr/>
-            </w:pPr>
-            <w:r>
-              <w:rPr>
-                <w:rStyle w:val="Aucun"/>
-                <w:rFonts w:ascii="Cambria" w:hAnsi="Cambria"/>
-                <w:sz w:val="24"/>
-                <w:szCs w:val="24"/>
-                <w:shd w:fill="auto" w:val="clear"/>
-                <w:lang w:val="fr-FR"/>
-              </w:rPr>
-              <w:t xml:space="preserve">Société Majordome SARL </w:t>
-            </w:r>
-            <w:r>
-              <w:rPr>
-                <w:rStyle w:val="Aucun"/>
-                <w:rFonts w:ascii="Cambria" w:hAnsi="Cambria"/>
-                <w:sz w:val="26"/>
-                <w:szCs w:val="26"/>
-                <w:shd w:fill="auto" w:val="clear"/>
-                <w:lang w:val="fr-FR"/>
-              </w:rPr>
-              <w:t xml:space="preserve">MF: 1199453E/A représentée par son gérant, </w:t>
-            </w:r>
-            <w:r>
-              <w:rPr>
-                <w:rStyle w:val="Aucun"/>
-                <w:rFonts w:ascii="Cambria" w:hAnsi="Cambria"/>
-                <w:sz w:val="24"/>
-                <w:szCs w:val="24"/>
-                <w:shd w:fill="auto" w:val="clear"/>
-                <w:lang w:val="fr-FR"/>
-              </w:rPr>
-              <w:t xml:space="preserve"> gérant Mr. HOUIDI Hafedh. </w:t>
-            </w:r>
-          </w:p>
-        </w:tc>
-        <w:tc>
-          <w:tcPr>
-            <w:tcW w:w="1815" w:type="dxa"/>
-            <w:tcBorders>
-              <w:top w:val="single" w:sz="8" w:space="0" w:color="F3F3F3"/>
-              <w:left w:val="single" w:sz="8" w:space="0" w:color="F3F3F3"/>
-              <w:bottom w:val="single" w:sz="8" w:space="0" w:color="F3F3F3"/>
-              <w:right w:val="single" w:sz="8" w:space="0" w:color="F3F3F3"/>
-            </w:tcBorders>
-            <w:shd w:color="auto" w:fill="auto" w:val="clear"/>
-          </w:tcPr>
-          <w:p>
-            <w:pPr>
-              <w:pStyle w:val="Normal"/>
-              <w:rPr>
-                <w:lang w:val="fr-FR"/>
-              </w:rPr>
-            </w:pPr>
-            <w:r>
-              <w:rPr>
-                <w:lang w:val="fr-FR"/>
-              </w:rPr>
-            </w:r>
-          </w:p>
-        </w:tc>
-      </w:tr>
-      <w:tr>
-        <w:trPr>
-          <w:trHeight w:val="300" w:hRule="atLeast"/>
-        </w:trPr>
-        <w:tc>
-          <w:tcPr>
-            <w:tcW w:w="2385" w:type="dxa"/>
-            <w:tcBorders>
-              <w:top w:val="single" w:sz="8" w:space="0" w:color="F3F3F3"/>
-              <w:left w:val="single" w:sz="8" w:space="0" w:color="F3F3F3"/>
-              <w:bottom w:val="single" w:sz="8" w:space="0" w:color="F3F3F3"/>
-              <w:right w:val="single" w:sz="8" w:space="0" w:color="F3F3F3"/>
-            </w:tcBorders>
-            <w:shd w:color="auto" w:fill="auto" w:val="clear"/>
-          </w:tcPr>
-          <w:p>
-            <w:pPr>
-              <w:pStyle w:val="Normal"/>
-              <w:rPr>
-                <w:lang w:val="fr-FR"/>
-              </w:rPr>
-            </w:pPr>
-            <w:r>
-              <w:rPr>
-                <w:lang w:val="fr-FR"/>
-              </w:rPr>
-            </w:r>
-          </w:p>
-        </w:tc>
-        <w:tc>
-          <w:tcPr>
-            <w:tcW w:w="2157" w:type="dxa"/>
-            <w:tcBorders>
-              <w:top w:val="single" w:sz="8" w:space="0" w:color="F3F3F3"/>
-              <w:left w:val="single" w:sz="8" w:space="0" w:color="F3F3F3"/>
-              <w:bottom w:val="single" w:sz="8" w:space="0" w:color="F3F3F3"/>
-              <w:right w:val="single" w:sz="8" w:space="0" w:color="F3F3F3"/>
-            </w:tcBorders>
-            <w:shd w:color="auto" w:fill="auto" w:val="clear"/>
-          </w:tcPr>
-          <w:p>
-            <w:pPr>
-              <w:pStyle w:val="Normal"/>
-              <w:rPr>
-                <w:lang w:val="fr-FR"/>
-              </w:rPr>
-            </w:pPr>
-            <w:r>
-              <w:rPr>
-                <w:lang w:val="fr-FR"/>
-              </w:rPr>
-            </w:r>
-          </w:p>
-        </w:tc>
-        <w:tc>
-          <w:tcPr>
-            <w:tcW w:w="1803" w:type="dxa"/>
-            <w:tcBorders>
-              <w:top w:val="single" w:sz="8" w:space="0" w:color="F3F3F3"/>
-              <w:left w:val="single" w:sz="8" w:space="0" w:color="F3F3F3"/>
-              <w:bottom w:val="single" w:sz="8" w:space="0" w:color="F3F3F3"/>
-              <w:right w:val="single" w:sz="8" w:space="0" w:color="F3F3F3"/>
-            </w:tcBorders>
-            <w:shd w:color="auto" w:fill="auto" w:val="clear"/>
-          </w:tcPr>
-          <w:p>
-            <w:pPr>
-              <w:pStyle w:val="Normal"/>
-              <w:rPr>
-                <w:lang w:val="fr-FR"/>
-              </w:rPr>
-            </w:pPr>
-            <w:r>
-              <w:rPr>
-                <w:lang w:val="fr-FR"/>
-              </w:rPr>
-            </w:r>
-          </w:p>
-        </w:tc>
-        <w:tc>
-          <w:tcPr>
-            <w:tcW w:w="1800" w:type="dxa"/>
-            <w:tcBorders>
-              <w:top w:val="single" w:sz="8" w:space="0" w:color="F3F3F3"/>
-              <w:left w:val="single" w:sz="8" w:space="0" w:color="F3F3F3"/>
-              <w:bottom w:val="single" w:sz="8" w:space="0" w:color="F3F3F3"/>
-              <w:right w:val="single" w:sz="8" w:space="0" w:color="F3F3F3"/>
-            </w:tcBorders>
-            <w:shd w:color="auto" w:fill="auto" w:val="clear"/>
-          </w:tcPr>
-          <w:p>
-            <w:pPr>
-              <w:pStyle w:val="Normal"/>
-              <w:rPr>
-                <w:lang w:val="fr-FR"/>
-              </w:rPr>
-            </w:pPr>
-            <w:r>
-              <w:rPr>
-                <w:lang w:val="fr-FR"/>
-              </w:rPr>
-            </w:r>
-          </w:p>
-        </w:tc>
-        <w:tc>
-          <w:tcPr>
-            <w:tcW w:w="1815" w:type="dxa"/>
-            <w:tcBorders>
-              <w:top w:val="single" w:sz="8" w:space="0" w:color="F3F3F3"/>
-              <w:left w:val="single" w:sz="8" w:space="0" w:color="F3F3F3"/>
-              <w:bottom w:val="single" w:sz="8" w:space="0" w:color="F3F3F3"/>
-              <w:right w:val="single" w:sz="8" w:space="0" w:color="F3F3F3"/>
-            </w:tcBorders>
-            <w:shd w:color="auto" w:fill="auto" w:val="clear"/>
-          </w:tcPr>
-          <w:p>
-            <w:pPr>
-              <w:pStyle w:val="Normal"/>
-              <w:rPr>
-                <w:lang w:val="fr-FR"/>
-              </w:rPr>
-            </w:pPr>
-            <w:r>
-              <w:rPr>
-                <w:lang w:val="fr-FR"/>
-              </w:rPr>
+              <w:t>{/signers}</w:t>
             </w:r>
           </w:p>
         </w:tc>
@@ -5304,7 +4264,7 @@
         <w:pStyle w:val="Corps"/>
         <w:widowControl w:val="false"/>
         <w:spacing w:lineRule="auto" w:line="240" w:before="240" w:after="240"/>
-        <w:ind w:left="903" w:right="0" w:hanging="903"/>
+        <w:ind w:left="0" w:right="0" w:hanging="0"/>
         <w:rPr>
           <w:rStyle w:val="Aucun"/>
           <w:rFonts w:ascii="Cambria" w:hAnsi="Cambria" w:eastAsia="Cambria" w:cs="Cambria"/>
@@ -5345,1288 +4305,6 @@
     </w:sectPr>
   </w:body>
 </w:document>
-</file>
-
-<file path=word/numbering.xml><?xml version="1.0" encoding="utf-8"?>
-<w:numbering xmlns:w="http://schemas.openxmlformats.org/wordprocessingml/2006/main" xmlns:o="urn:schemas-microsoft-com:office:office" xmlns:r="http://schemas.openxmlformats.org/officeDocument/2006/relationships" xmlns:v="urn:schemas-microsoft-com:vml">
-  <w:abstractNum w:abstractNumId="1">
-    <w:lvl w:ilvl="0">
-      <w:start w:val="1"/>
-      <w:numFmt w:val="decimal"/>
-      <w:lvlText w:val="%1)"/>
-      <w:lvlJc w:val="left"/>
-      <w:pPr>
-        <w:ind w:left="720" w:hanging="360"/>
-      </w:pPr>
-      <w:rPr>
-        <w:smallCaps w:val="false"/>
-        <w:caps w:val="false"/>
-        <w:outline w:val="false"/>
-        <w:dstrike w:val="false"/>
-        <w:strike w:val="false"/>
-        <w:vertAlign w:val="baseline"/>
-        <w:position w:val="0"/>
-        <w:sz w:val="24"/>
-        <w:sz w:val="24"/>
-        <w:spacing w:val="0"/>
-        <w:kern w:val="0"/>
-        <w:w w:val="100"/>
-        <w:emboss w:val="false"/>
-        <w:imprint w:val="false"/>
-      </w:rPr>
-    </w:lvl>
-    <w:lvl w:ilvl="1">
-      <w:start w:val="1"/>
-      <w:numFmt w:val="lowerLetter"/>
-      <w:lvlText w:val="%2)"/>
-      <w:lvlJc w:val="left"/>
-      <w:pPr>
-        <w:ind w:left="1440" w:hanging="360"/>
-      </w:pPr>
-      <w:rPr>
-        <w:smallCaps w:val="false"/>
-        <w:caps w:val="false"/>
-        <w:outline w:val="false"/>
-        <w:dstrike w:val="false"/>
-        <w:strike w:val="false"/>
-        <w:vertAlign w:val="baseline"/>
-        <w:position w:val="0"/>
-        <w:sz w:val="24"/>
-        <w:sz w:val="24"/>
-        <w:spacing w:val="0"/>
-        <w:kern w:val="0"/>
-        <w:w w:val="100"/>
-        <w:emboss w:val="false"/>
-        <w:imprint w:val="false"/>
-      </w:rPr>
-    </w:lvl>
-    <w:lvl w:ilvl="2">
-      <w:start w:val="1"/>
-      <w:numFmt w:val="lowerRoman"/>
-      <w:lvlText w:val="%3)"/>
-      <w:lvlJc w:val="left"/>
-      <w:pPr>
-        <w:ind w:left="2160" w:hanging="482"/>
-      </w:pPr>
-      <w:rPr>
-        <w:smallCaps w:val="false"/>
-        <w:caps w:val="false"/>
-        <w:outline w:val="false"/>
-        <w:dstrike w:val="false"/>
-        <w:strike w:val="false"/>
-        <w:vertAlign w:val="baseline"/>
-        <w:position w:val="0"/>
-        <w:sz w:val="24"/>
-        <w:sz w:val="24"/>
-        <w:spacing w:val="0"/>
-        <w:kern w:val="0"/>
-        <w:w w:val="100"/>
-        <w:emboss w:val="false"/>
-        <w:imprint w:val="false"/>
-      </w:rPr>
-    </w:lvl>
-    <w:lvl w:ilvl="3">
-      <w:start w:val="1"/>
-      <w:numFmt w:val="decimal"/>
-      <w:lvlText w:val="(%4)"/>
-      <w:lvlJc w:val="left"/>
-      <w:pPr>
-        <w:ind w:left="2880" w:hanging="360"/>
-      </w:pPr>
-      <w:rPr>
-        <w:smallCaps w:val="false"/>
-        <w:caps w:val="false"/>
-        <w:outline w:val="false"/>
-        <w:dstrike w:val="false"/>
-        <w:strike w:val="false"/>
-        <w:vertAlign w:val="baseline"/>
-        <w:position w:val="0"/>
-        <w:sz w:val="24"/>
-        <w:sz w:val="24"/>
-        <w:spacing w:val="0"/>
-        <w:kern w:val="0"/>
-        <w:w w:val="100"/>
-        <w:emboss w:val="false"/>
-        <w:imprint w:val="false"/>
-      </w:rPr>
-    </w:lvl>
-    <w:lvl w:ilvl="4">
-      <w:start w:val="1"/>
-      <w:numFmt w:val="lowerLetter"/>
-      <w:lvlText w:val="(%5)"/>
-      <w:lvlJc w:val="left"/>
-      <w:pPr>
-        <w:ind w:left="3600" w:hanging="360"/>
-      </w:pPr>
-      <w:rPr>
-        <w:smallCaps w:val="false"/>
-        <w:caps w:val="false"/>
-        <w:outline w:val="false"/>
-        <w:dstrike w:val="false"/>
-        <w:strike w:val="false"/>
-        <w:vertAlign w:val="baseline"/>
-        <w:position w:val="0"/>
-        <w:sz w:val="24"/>
-        <w:sz w:val="24"/>
-        <w:spacing w:val="0"/>
-        <w:kern w:val="0"/>
-        <w:w w:val="100"/>
-        <w:emboss w:val="false"/>
-        <w:imprint w:val="false"/>
-      </w:rPr>
-    </w:lvl>
-    <w:lvl w:ilvl="5">
-      <w:start w:val="1"/>
-      <w:numFmt w:val="lowerRoman"/>
-      <w:lvlText w:val="(%6)"/>
-      <w:lvlJc w:val="left"/>
-      <w:pPr>
-        <w:ind w:left="4320" w:hanging="482"/>
-      </w:pPr>
-      <w:rPr>
-        <w:smallCaps w:val="false"/>
-        <w:caps w:val="false"/>
-        <w:outline w:val="false"/>
-        <w:dstrike w:val="false"/>
-        <w:strike w:val="false"/>
-        <w:vertAlign w:val="baseline"/>
-        <w:position w:val="0"/>
-        <w:sz w:val="24"/>
-        <w:sz w:val="24"/>
-        <w:spacing w:val="0"/>
-        <w:kern w:val="0"/>
-        <w:w w:val="100"/>
-        <w:emboss w:val="false"/>
-        <w:imprint w:val="false"/>
-      </w:rPr>
-    </w:lvl>
-    <w:lvl w:ilvl="6">
-      <w:start w:val="1"/>
-      <w:numFmt w:val="decimal"/>
-      <w:lvlText w:val="%7."/>
-      <w:lvlJc w:val="left"/>
-      <w:pPr>
-        <w:ind w:left="5040" w:hanging="360"/>
-      </w:pPr>
-      <w:rPr>
-        <w:smallCaps w:val="false"/>
-        <w:caps w:val="false"/>
-        <w:outline w:val="false"/>
-        <w:dstrike w:val="false"/>
-        <w:strike w:val="false"/>
-        <w:vertAlign w:val="baseline"/>
-        <w:position w:val="0"/>
-        <w:sz w:val="24"/>
-        <w:sz w:val="24"/>
-        <w:spacing w:val="0"/>
-        <w:kern w:val="0"/>
-        <w:w w:val="100"/>
-        <w:emboss w:val="false"/>
-        <w:imprint w:val="false"/>
-      </w:rPr>
-    </w:lvl>
-    <w:lvl w:ilvl="7">
-      <w:start w:val="1"/>
-      <w:numFmt w:val="lowerLetter"/>
-      <w:lvlText w:val="%8."/>
-      <w:lvlJc w:val="left"/>
-      <w:pPr>
-        <w:ind w:left="5760" w:hanging="360"/>
-      </w:pPr>
-      <w:rPr>
-        <w:smallCaps w:val="false"/>
-        <w:caps w:val="false"/>
-        <w:outline w:val="false"/>
-        <w:dstrike w:val="false"/>
-        <w:strike w:val="false"/>
-        <w:vertAlign w:val="baseline"/>
-        <w:position w:val="0"/>
-        <w:sz w:val="24"/>
-        <w:sz w:val="24"/>
-        <w:spacing w:val="0"/>
-        <w:kern w:val="0"/>
-        <w:w w:val="100"/>
-        <w:emboss w:val="false"/>
-        <w:imprint w:val="false"/>
-      </w:rPr>
-    </w:lvl>
-    <w:lvl w:ilvl="8">
-      <w:start w:val="1"/>
-      <w:numFmt w:val="lowerRoman"/>
-      <w:lvlText w:val="%9."/>
-      <w:lvlJc w:val="left"/>
-      <w:pPr>
-        <w:ind w:left="6480" w:hanging="482"/>
-      </w:pPr>
-      <w:rPr>
-        <w:smallCaps w:val="false"/>
-        <w:caps w:val="false"/>
-        <w:outline w:val="false"/>
-        <w:dstrike w:val="false"/>
-        <w:strike w:val="false"/>
-        <w:vertAlign w:val="baseline"/>
-        <w:position w:val="0"/>
-        <w:sz w:val="24"/>
-        <w:sz w:val="24"/>
-        <w:spacing w:val="0"/>
-        <w:kern w:val="0"/>
-        <w:w w:val="100"/>
-        <w:emboss w:val="false"/>
-        <w:imprint w:val="false"/>
-      </w:rPr>
-    </w:lvl>
-  </w:abstractNum>
-  <w:abstractNum w:abstractNumId="2">
-    <w:lvl w:ilvl="0">
-      <w:start w:val="1"/>
-      <w:numFmt w:val="decimal"/>
-      <w:lvlText w:val="%1)"/>
-      <w:lvlJc w:val="left"/>
-      <w:pPr>
-        <w:ind w:left="720" w:hanging="360"/>
-      </w:pPr>
-      <w:rPr>
-        <w:smallCaps w:val="false"/>
-        <w:caps w:val="false"/>
-        <w:outline w:val="false"/>
-        <w:dstrike w:val="false"/>
-        <w:strike w:val="false"/>
-        <w:vertAlign w:val="baseline"/>
-        <w:position w:val="0"/>
-        <w:sz w:val="24"/>
-        <w:sz w:val="24"/>
-        <w:spacing w:val="0"/>
-        <w:kern w:val="0"/>
-        <w:w w:val="100"/>
-        <w:emboss w:val="false"/>
-        <w:imprint w:val="false"/>
-      </w:rPr>
-    </w:lvl>
-    <w:lvl w:ilvl="1">
-      <w:start w:val="1"/>
-      <w:numFmt w:val="lowerLetter"/>
-      <w:lvlText w:val="%2)"/>
-      <w:lvlJc w:val="left"/>
-      <w:pPr>
-        <w:ind w:left="1440" w:hanging="360"/>
-      </w:pPr>
-      <w:rPr>
-        <w:smallCaps w:val="false"/>
-        <w:caps w:val="false"/>
-        <w:outline w:val="false"/>
-        <w:dstrike w:val="false"/>
-        <w:strike w:val="false"/>
-        <w:vertAlign w:val="baseline"/>
-        <w:position w:val="0"/>
-        <w:sz w:val="24"/>
-        <w:sz w:val="24"/>
-        <w:spacing w:val="0"/>
-        <w:kern w:val="0"/>
-        <w:w w:val="100"/>
-        <w:emboss w:val="false"/>
-        <w:imprint w:val="false"/>
-      </w:rPr>
-    </w:lvl>
-    <w:lvl w:ilvl="2">
-      <w:start w:val="1"/>
-      <w:numFmt w:val="lowerRoman"/>
-      <w:lvlText w:val="%3)"/>
-      <w:lvlJc w:val="left"/>
-      <w:pPr>
-        <w:ind w:left="2160" w:hanging="493"/>
-      </w:pPr>
-      <w:rPr>
-        <w:smallCaps w:val="false"/>
-        <w:caps w:val="false"/>
-        <w:outline w:val="false"/>
-        <w:dstrike w:val="false"/>
-        <w:strike w:val="false"/>
-        <w:vertAlign w:val="baseline"/>
-        <w:position w:val="0"/>
-        <w:sz w:val="24"/>
-        <w:sz w:val="24"/>
-        <w:spacing w:val="0"/>
-        <w:kern w:val="0"/>
-        <w:w w:val="100"/>
-        <w:emboss w:val="false"/>
-        <w:imprint w:val="false"/>
-      </w:rPr>
-    </w:lvl>
-    <w:lvl w:ilvl="3">
-      <w:start w:val="1"/>
-      <w:numFmt w:val="decimal"/>
-      <w:lvlText w:val="(%4)"/>
-      <w:lvlJc w:val="left"/>
-      <w:pPr>
-        <w:ind w:left="2880" w:hanging="360"/>
-      </w:pPr>
-      <w:rPr>
-        <w:smallCaps w:val="false"/>
-        <w:caps w:val="false"/>
-        <w:outline w:val="false"/>
-        <w:dstrike w:val="false"/>
-        <w:strike w:val="false"/>
-        <w:vertAlign w:val="baseline"/>
-        <w:position w:val="0"/>
-        <w:sz w:val="24"/>
-        <w:sz w:val="24"/>
-        <w:spacing w:val="0"/>
-        <w:kern w:val="0"/>
-        <w:w w:val="100"/>
-        <w:emboss w:val="false"/>
-        <w:imprint w:val="false"/>
-      </w:rPr>
-    </w:lvl>
-    <w:lvl w:ilvl="4">
-      <w:start w:val="1"/>
-      <w:numFmt w:val="lowerLetter"/>
-      <w:lvlText w:val="(%5)"/>
-      <w:lvlJc w:val="left"/>
-      <w:pPr>
-        <w:ind w:left="3600" w:hanging="360"/>
-      </w:pPr>
-      <w:rPr>
-        <w:smallCaps w:val="false"/>
-        <w:caps w:val="false"/>
-        <w:outline w:val="false"/>
-        <w:dstrike w:val="false"/>
-        <w:strike w:val="false"/>
-        <w:vertAlign w:val="baseline"/>
-        <w:position w:val="0"/>
-        <w:sz w:val="24"/>
-        <w:sz w:val="24"/>
-        <w:spacing w:val="0"/>
-        <w:kern w:val="0"/>
-        <w:w w:val="100"/>
-        <w:emboss w:val="false"/>
-        <w:imprint w:val="false"/>
-      </w:rPr>
-    </w:lvl>
-    <w:lvl w:ilvl="5">
-      <w:start w:val="1"/>
-      <w:numFmt w:val="lowerRoman"/>
-      <w:lvlText w:val="(%6)"/>
-      <w:lvlJc w:val="left"/>
-      <w:pPr>
-        <w:ind w:left="4320" w:hanging="493"/>
-      </w:pPr>
-      <w:rPr>
-        <w:smallCaps w:val="false"/>
-        <w:caps w:val="false"/>
-        <w:outline w:val="false"/>
-        <w:dstrike w:val="false"/>
-        <w:strike w:val="false"/>
-        <w:vertAlign w:val="baseline"/>
-        <w:position w:val="0"/>
-        <w:sz w:val="24"/>
-        <w:sz w:val="24"/>
-        <w:spacing w:val="0"/>
-        <w:kern w:val="0"/>
-        <w:w w:val="100"/>
-        <w:emboss w:val="false"/>
-        <w:imprint w:val="false"/>
-      </w:rPr>
-    </w:lvl>
-    <w:lvl w:ilvl="6">
-      <w:start w:val="1"/>
-      <w:numFmt w:val="decimal"/>
-      <w:lvlText w:val="%7."/>
-      <w:lvlJc w:val="left"/>
-      <w:pPr>
-        <w:ind w:left="5040" w:hanging="360"/>
-      </w:pPr>
-      <w:rPr>
-        <w:smallCaps w:val="false"/>
-        <w:caps w:val="false"/>
-        <w:outline w:val="false"/>
-        <w:dstrike w:val="false"/>
-        <w:strike w:val="false"/>
-        <w:vertAlign w:val="baseline"/>
-        <w:position w:val="0"/>
-        <w:sz w:val="24"/>
-        <w:sz w:val="24"/>
-        <w:spacing w:val="0"/>
-        <w:kern w:val="0"/>
-        <w:w w:val="100"/>
-        <w:emboss w:val="false"/>
-        <w:imprint w:val="false"/>
-      </w:rPr>
-    </w:lvl>
-    <w:lvl w:ilvl="7">
-      <w:start w:val="1"/>
-      <w:numFmt w:val="lowerLetter"/>
-      <w:lvlText w:val="%8."/>
-      <w:lvlJc w:val="left"/>
-      <w:pPr>
-        <w:ind w:left="5760" w:hanging="360"/>
-      </w:pPr>
-      <w:rPr>
-        <w:smallCaps w:val="false"/>
-        <w:caps w:val="false"/>
-        <w:outline w:val="false"/>
-        <w:dstrike w:val="false"/>
-        <w:strike w:val="false"/>
-        <w:vertAlign w:val="baseline"/>
-        <w:position w:val="0"/>
-        <w:sz w:val="24"/>
-        <w:sz w:val="24"/>
-        <w:spacing w:val="0"/>
-        <w:kern w:val="0"/>
-        <w:w w:val="100"/>
-        <w:emboss w:val="false"/>
-        <w:imprint w:val="false"/>
-      </w:rPr>
-    </w:lvl>
-    <w:lvl w:ilvl="8">
-      <w:start w:val="1"/>
-      <w:numFmt w:val="lowerRoman"/>
-      <w:lvlText w:val="%9."/>
-      <w:lvlJc w:val="left"/>
-      <w:pPr>
-        <w:ind w:left="6480" w:hanging="493"/>
-      </w:pPr>
-      <w:rPr>
-        <w:smallCaps w:val="false"/>
-        <w:caps w:val="false"/>
-        <w:outline w:val="false"/>
-        <w:dstrike w:val="false"/>
-        <w:strike w:val="false"/>
-        <w:vertAlign w:val="baseline"/>
-        <w:position w:val="0"/>
-        <w:sz w:val="24"/>
-        <w:sz w:val="24"/>
-        <w:spacing w:val="0"/>
-        <w:kern w:val="0"/>
-        <w:w w:val="100"/>
-        <w:emboss w:val="false"/>
-        <w:imprint w:val="false"/>
-      </w:rPr>
-    </w:lvl>
-  </w:abstractNum>
-  <w:abstractNum w:abstractNumId="3">
-    <w:lvl w:ilvl="0">
-      <w:start w:val="1"/>
-      <w:numFmt w:val="decimal"/>
-      <w:lvlText w:val="%1)"/>
-      <w:lvlJc w:val="left"/>
-      <w:pPr>
-        <w:ind w:left="720" w:hanging="360"/>
-      </w:pPr>
-      <w:rPr>
-        <w:smallCaps w:val="false"/>
-        <w:caps w:val="false"/>
-        <w:outline w:val="false"/>
-        <w:dstrike w:val="false"/>
-        <w:strike w:val="false"/>
-        <w:vertAlign w:val="baseline"/>
-        <w:position w:val="0"/>
-        <w:sz w:val="24"/>
-        <w:sz w:val="24"/>
-        <w:spacing w:val="0"/>
-        <w:kern w:val="0"/>
-        <w:w w:val="100"/>
-        <w:emboss w:val="false"/>
-        <w:imprint w:val="false"/>
-      </w:rPr>
-    </w:lvl>
-    <w:lvl w:ilvl="1">
-      <w:start w:val="1"/>
-      <w:numFmt w:val="lowerLetter"/>
-      <w:lvlText w:val="%2)"/>
-      <w:lvlJc w:val="left"/>
-      <w:pPr>
-        <w:ind w:left="1440" w:hanging="360"/>
-      </w:pPr>
-      <w:rPr>
-        <w:smallCaps w:val="false"/>
-        <w:caps w:val="false"/>
-        <w:outline w:val="false"/>
-        <w:dstrike w:val="false"/>
-        <w:strike w:val="false"/>
-        <w:vertAlign w:val="baseline"/>
-        <w:position w:val="0"/>
-        <w:sz w:val="24"/>
-        <w:sz w:val="24"/>
-        <w:spacing w:val="0"/>
-        <w:kern w:val="0"/>
-        <w:w w:val="100"/>
-        <w:emboss w:val="false"/>
-        <w:imprint w:val="false"/>
-      </w:rPr>
-    </w:lvl>
-    <w:lvl w:ilvl="2">
-      <w:start w:val="1"/>
-      <w:numFmt w:val="lowerRoman"/>
-      <w:lvlText w:val="%3)"/>
-      <w:lvlJc w:val="left"/>
-      <w:pPr>
-        <w:ind w:left="2160" w:hanging="493"/>
-      </w:pPr>
-      <w:rPr>
-        <w:smallCaps w:val="false"/>
-        <w:caps w:val="false"/>
-        <w:outline w:val="false"/>
-        <w:dstrike w:val="false"/>
-        <w:strike w:val="false"/>
-        <w:vertAlign w:val="baseline"/>
-        <w:position w:val="0"/>
-        <w:sz w:val="24"/>
-        <w:sz w:val="24"/>
-        <w:spacing w:val="0"/>
-        <w:kern w:val="0"/>
-        <w:w w:val="100"/>
-        <w:emboss w:val="false"/>
-        <w:imprint w:val="false"/>
-      </w:rPr>
-    </w:lvl>
-    <w:lvl w:ilvl="3">
-      <w:start w:val="1"/>
-      <w:numFmt w:val="decimal"/>
-      <w:lvlText w:val="(%4)"/>
-      <w:lvlJc w:val="left"/>
-      <w:pPr>
-        <w:ind w:left="2880" w:hanging="360"/>
-      </w:pPr>
-      <w:rPr>
-        <w:smallCaps w:val="false"/>
-        <w:caps w:val="false"/>
-        <w:outline w:val="false"/>
-        <w:dstrike w:val="false"/>
-        <w:strike w:val="false"/>
-        <w:vertAlign w:val="baseline"/>
-        <w:position w:val="0"/>
-        <w:sz w:val="24"/>
-        <w:sz w:val="24"/>
-        <w:spacing w:val="0"/>
-        <w:kern w:val="0"/>
-        <w:w w:val="100"/>
-        <w:emboss w:val="false"/>
-        <w:imprint w:val="false"/>
-      </w:rPr>
-    </w:lvl>
-    <w:lvl w:ilvl="4">
-      <w:start w:val="1"/>
-      <w:numFmt w:val="lowerLetter"/>
-      <w:lvlText w:val="(%5)"/>
-      <w:lvlJc w:val="left"/>
-      <w:pPr>
-        <w:ind w:left="3600" w:hanging="360"/>
-      </w:pPr>
-      <w:rPr>
-        <w:smallCaps w:val="false"/>
-        <w:caps w:val="false"/>
-        <w:outline w:val="false"/>
-        <w:dstrike w:val="false"/>
-        <w:strike w:val="false"/>
-        <w:vertAlign w:val="baseline"/>
-        <w:position w:val="0"/>
-        <w:sz w:val="24"/>
-        <w:sz w:val="24"/>
-        <w:spacing w:val="0"/>
-        <w:kern w:val="0"/>
-        <w:w w:val="100"/>
-        <w:emboss w:val="false"/>
-        <w:imprint w:val="false"/>
-      </w:rPr>
-    </w:lvl>
-    <w:lvl w:ilvl="5">
-      <w:start w:val="1"/>
-      <w:numFmt w:val="lowerRoman"/>
-      <w:lvlText w:val="(%6)"/>
-      <w:lvlJc w:val="left"/>
-      <w:pPr>
-        <w:ind w:left="4320" w:hanging="493"/>
-      </w:pPr>
-      <w:rPr>
-        <w:smallCaps w:val="false"/>
-        <w:caps w:val="false"/>
-        <w:outline w:val="false"/>
-        <w:dstrike w:val="false"/>
-        <w:strike w:val="false"/>
-        <w:vertAlign w:val="baseline"/>
-        <w:position w:val="0"/>
-        <w:sz w:val="24"/>
-        <w:sz w:val="24"/>
-        <w:spacing w:val="0"/>
-        <w:kern w:val="0"/>
-        <w:w w:val="100"/>
-        <w:emboss w:val="false"/>
-        <w:imprint w:val="false"/>
-      </w:rPr>
-    </w:lvl>
-    <w:lvl w:ilvl="6">
-      <w:start w:val="1"/>
-      <w:numFmt w:val="decimal"/>
-      <w:lvlText w:val="%7."/>
-      <w:lvlJc w:val="left"/>
-      <w:pPr>
-        <w:ind w:left="5040" w:hanging="360"/>
-      </w:pPr>
-      <w:rPr>
-        <w:smallCaps w:val="false"/>
-        <w:caps w:val="false"/>
-        <w:outline w:val="false"/>
-        <w:dstrike w:val="false"/>
-        <w:strike w:val="false"/>
-        <w:vertAlign w:val="baseline"/>
-        <w:position w:val="0"/>
-        <w:sz w:val="24"/>
-        <w:sz w:val="24"/>
-        <w:spacing w:val="0"/>
-        <w:kern w:val="0"/>
-        <w:w w:val="100"/>
-        <w:emboss w:val="false"/>
-        <w:imprint w:val="false"/>
-      </w:rPr>
-    </w:lvl>
-    <w:lvl w:ilvl="7">
-      <w:start w:val="1"/>
-      <w:numFmt w:val="lowerLetter"/>
-      <w:lvlText w:val="%8."/>
-      <w:lvlJc w:val="left"/>
-      <w:pPr>
-        <w:ind w:left="5760" w:hanging="360"/>
-      </w:pPr>
-      <w:rPr>
-        <w:smallCaps w:val="false"/>
-        <w:caps w:val="false"/>
-        <w:outline w:val="false"/>
-        <w:dstrike w:val="false"/>
-        <w:strike w:val="false"/>
-        <w:vertAlign w:val="baseline"/>
-        <w:position w:val="0"/>
-        <w:sz w:val="24"/>
-        <w:sz w:val="24"/>
-        <w:spacing w:val="0"/>
-        <w:kern w:val="0"/>
-        <w:w w:val="100"/>
-        <w:emboss w:val="false"/>
-        <w:imprint w:val="false"/>
-      </w:rPr>
-    </w:lvl>
-    <w:lvl w:ilvl="8">
-      <w:start w:val="1"/>
-      <w:numFmt w:val="lowerRoman"/>
-      <w:lvlText w:val="%9."/>
-      <w:lvlJc w:val="left"/>
-      <w:pPr>
-        <w:ind w:left="6480" w:hanging="493"/>
-      </w:pPr>
-      <w:rPr>
-        <w:smallCaps w:val="false"/>
-        <w:caps w:val="false"/>
-        <w:outline w:val="false"/>
-        <w:dstrike w:val="false"/>
-        <w:strike w:val="false"/>
-        <w:vertAlign w:val="baseline"/>
-        <w:position w:val="0"/>
-        <w:sz w:val="24"/>
-        <w:sz w:val="24"/>
-        <w:spacing w:val="0"/>
-        <w:kern w:val="0"/>
-        <w:w w:val="100"/>
-        <w:emboss w:val="false"/>
-        <w:imprint w:val="false"/>
-      </w:rPr>
-    </w:lvl>
-  </w:abstractNum>
-  <w:abstractNum w:abstractNumId="4">
-    <w:lvl w:ilvl="0">
-      <w:start w:val="1"/>
-      <w:numFmt w:val="none"/>
-      <w:suff w:val="nothing"/>
-      <w:lvlText w:val=""/>
-      <w:lvlJc w:val="left"/>
-      <w:pPr>
-        <w:ind w:left="0" w:hanging="0"/>
-      </w:pPr>
-    </w:lvl>
-    <w:lvl w:ilvl="1">
-      <w:start w:val="1"/>
-      <w:numFmt w:val="none"/>
-      <w:suff w:val="nothing"/>
-      <w:lvlText w:val=""/>
-      <w:lvlJc w:val="left"/>
-      <w:pPr>
-        <w:ind w:left="0" w:hanging="0"/>
-      </w:pPr>
-    </w:lvl>
-    <w:lvl w:ilvl="2">
-      <w:start w:val="1"/>
-      <w:numFmt w:val="none"/>
-      <w:suff w:val="nothing"/>
-      <w:lvlText w:val=""/>
-      <w:lvlJc w:val="left"/>
-      <w:pPr>
-        <w:ind w:left="0" w:hanging="0"/>
-      </w:pPr>
-    </w:lvl>
-    <w:lvl w:ilvl="3">
-      <w:start w:val="1"/>
-      <w:numFmt w:val="none"/>
-      <w:suff w:val="nothing"/>
-      <w:lvlText w:val=""/>
-      <w:lvlJc w:val="left"/>
-      <w:pPr>
-        <w:ind w:left="0" w:hanging="0"/>
-      </w:pPr>
-    </w:lvl>
-    <w:lvl w:ilvl="4">
-      <w:start w:val="1"/>
-      <w:numFmt w:val="none"/>
-      <w:suff w:val="nothing"/>
-      <w:lvlText w:val=""/>
-      <w:lvlJc w:val="left"/>
-      <w:pPr>
-        <w:ind w:left="0" w:hanging="0"/>
-      </w:pPr>
-    </w:lvl>
-    <w:lvl w:ilvl="5">
-      <w:start w:val="1"/>
-      <w:numFmt w:val="none"/>
-      <w:suff w:val="nothing"/>
-      <w:lvlText w:val=""/>
-      <w:lvlJc w:val="left"/>
-      <w:pPr>
-        <w:ind w:left="0" w:hanging="0"/>
-      </w:pPr>
-    </w:lvl>
-    <w:lvl w:ilvl="6">
-      <w:start w:val="1"/>
-      <w:numFmt w:val="none"/>
-      <w:suff w:val="nothing"/>
-      <w:lvlText w:val=""/>
-      <w:lvlJc w:val="left"/>
-      <w:pPr>
-        <w:ind w:left="0" w:hanging="0"/>
-      </w:pPr>
-    </w:lvl>
-    <w:lvl w:ilvl="7">
-      <w:start w:val="1"/>
-      <w:numFmt w:val="none"/>
-      <w:suff w:val="nothing"/>
-      <w:lvlText w:val=""/>
-      <w:lvlJc w:val="left"/>
-      <w:pPr>
-        <w:ind w:left="0" w:hanging="0"/>
-      </w:pPr>
-    </w:lvl>
-    <w:lvl w:ilvl="8">
-      <w:start w:val="1"/>
-      <w:numFmt w:val="none"/>
-      <w:suff w:val="nothing"/>
-      <w:lvlText w:val=""/>
-      <w:lvlJc w:val="left"/>
-      <w:pPr>
-        <w:ind w:left="0" w:hanging="0"/>
-      </w:pPr>
-    </w:lvl>
-  </w:abstractNum>
-  <w:num w:numId="1">
-    <w:abstractNumId w:val="1"/>
-  </w:num>
-  <w:num w:numId="2">
-    <w:abstractNumId w:val="2"/>
-  </w:num>
-  <w:num w:numId="3">
-    <w:abstractNumId w:val="3"/>
-  </w:num>
-  <w:num w:numId="4">
-    <w:abstractNumId w:val="4"/>
-  </w:num>
-  <w:num w:numId="5">
-    <w:abstractNumId w:val="1"/>
-    <w:lvlOverride w:ilvl="0">
-      <w:lvl w:ilvl="0">
-        <w:start w:val="1"/>
-        <w:numFmt w:val="decimal"/>
-        <w:lvlText w:val="%1)"/>
-        <w:lvlJc w:val="left"/>
-        <w:pPr>
-          <w:ind w:left="720" w:hanging="360"/>
-        </w:pPr>
-        <w:rPr>
-          <w:smallCaps w:val="false"/>
-          <w:caps w:val="false"/>
-          <w:outline w:val="false"/>
-          <w:dstrike w:val="false"/>
-          <w:strike w:val="false"/>
-          <w:vertAlign w:val="baseline"/>
-          <w:position w:val="0"/>
-          <w:sz w:val="24"/>
-          <w:sz w:val="24"/>
-          <w:spacing w:val="0"/>
-          <w:kern w:val="0"/>
-          <w:w w:val="100"/>
-          <w:emboss w:val="false"/>
-          <w:imprint w:val="false"/>
-        </w:rPr>
-      </w:lvl>
-    </w:lvlOverride>
-    <w:lvlOverride w:ilvl="1">
-      <w:lvl w:ilvl="1">
-        <w:start w:val="1"/>
-        <w:numFmt w:val="lowerLetter"/>
-        <w:lvlText w:val="%2)"/>
-        <w:lvlJc w:val="left"/>
-        <w:pPr>
-          <w:ind w:left="1440" w:hanging="360"/>
-        </w:pPr>
-        <w:rPr>
-          <w:smallCaps w:val="false"/>
-          <w:caps w:val="false"/>
-          <w:outline w:val="false"/>
-          <w:dstrike w:val="false"/>
-          <w:strike w:val="false"/>
-          <w:vertAlign w:val="baseline"/>
-          <w:position w:val="0"/>
-          <w:sz w:val="24"/>
-          <w:sz w:val="24"/>
-          <w:spacing w:val="0"/>
-          <w:kern w:val="0"/>
-          <w:w w:val="100"/>
-          <w:emboss w:val="false"/>
-          <w:imprint w:val="false"/>
-        </w:rPr>
-      </w:lvl>
-    </w:lvlOverride>
-    <w:lvlOverride w:ilvl="2">
-      <w:lvl w:ilvl="2">
-        <w:start w:val="1"/>
-        <w:numFmt w:val="lowerRoman"/>
-        <w:lvlText w:val="%3)"/>
-        <w:lvlJc w:val="left"/>
-        <w:pPr>
-          <w:ind w:left="2160" w:hanging="493"/>
-        </w:pPr>
-        <w:rPr>
-          <w:smallCaps w:val="false"/>
-          <w:caps w:val="false"/>
-          <w:outline w:val="false"/>
-          <w:dstrike w:val="false"/>
-          <w:strike w:val="false"/>
-          <w:vertAlign w:val="baseline"/>
-          <w:position w:val="0"/>
-          <w:sz w:val="24"/>
-          <w:sz w:val="24"/>
-          <w:spacing w:val="0"/>
-          <w:kern w:val="0"/>
-          <w:w w:val="100"/>
-          <w:emboss w:val="false"/>
-          <w:imprint w:val="false"/>
-        </w:rPr>
-      </w:lvl>
-    </w:lvlOverride>
-    <w:lvlOverride w:ilvl="3">
-      <w:lvl w:ilvl="3">
-        <w:start w:val="1"/>
-        <w:numFmt w:val="decimal"/>
-        <w:lvlText w:val="(%4)"/>
-        <w:lvlJc w:val="left"/>
-        <w:pPr>
-          <w:ind w:left="2880" w:hanging="360"/>
-        </w:pPr>
-        <w:rPr>
-          <w:smallCaps w:val="false"/>
-          <w:caps w:val="false"/>
-          <w:outline w:val="false"/>
-          <w:dstrike w:val="false"/>
-          <w:strike w:val="false"/>
-          <w:vertAlign w:val="baseline"/>
-          <w:position w:val="0"/>
-          <w:sz w:val="24"/>
-          <w:sz w:val="24"/>
-          <w:spacing w:val="0"/>
-          <w:kern w:val="0"/>
-          <w:w w:val="100"/>
-          <w:emboss w:val="false"/>
-          <w:imprint w:val="false"/>
-        </w:rPr>
-      </w:lvl>
-    </w:lvlOverride>
-    <w:lvlOverride w:ilvl="4">
-      <w:lvl w:ilvl="4">
-        <w:start w:val="1"/>
-        <w:numFmt w:val="lowerLetter"/>
-        <w:lvlText w:val="(%5)"/>
-        <w:lvlJc w:val="left"/>
-        <w:pPr>
-          <w:ind w:left="3600" w:hanging="360"/>
-        </w:pPr>
-        <w:rPr>
-          <w:smallCaps w:val="false"/>
-          <w:caps w:val="false"/>
-          <w:outline w:val="false"/>
-          <w:dstrike w:val="false"/>
-          <w:strike w:val="false"/>
-          <w:vertAlign w:val="baseline"/>
-          <w:position w:val="0"/>
-          <w:sz w:val="24"/>
-          <w:sz w:val="24"/>
-          <w:spacing w:val="0"/>
-          <w:kern w:val="0"/>
-          <w:w w:val="100"/>
-          <w:emboss w:val="false"/>
-          <w:imprint w:val="false"/>
-        </w:rPr>
-      </w:lvl>
-    </w:lvlOverride>
-    <w:lvlOverride w:ilvl="5">
-      <w:lvl w:ilvl="5">
-        <w:start w:val="1"/>
-        <w:numFmt w:val="lowerRoman"/>
-        <w:lvlText w:val="(%6)"/>
-        <w:lvlJc w:val="left"/>
-        <w:pPr>
-          <w:ind w:left="4320" w:hanging="493"/>
-        </w:pPr>
-        <w:rPr>
-          <w:smallCaps w:val="false"/>
-          <w:caps w:val="false"/>
-          <w:outline w:val="false"/>
-          <w:dstrike w:val="false"/>
-          <w:strike w:val="false"/>
-          <w:vertAlign w:val="baseline"/>
-          <w:position w:val="0"/>
-          <w:sz w:val="24"/>
-          <w:sz w:val="24"/>
-          <w:spacing w:val="0"/>
-          <w:kern w:val="0"/>
-          <w:w w:val="100"/>
-          <w:emboss w:val="false"/>
-          <w:imprint w:val="false"/>
-        </w:rPr>
-      </w:lvl>
-    </w:lvlOverride>
-    <w:lvlOverride w:ilvl="6">
-      <w:lvl w:ilvl="6">
-        <w:start w:val="1"/>
-        <w:numFmt w:val="decimal"/>
-        <w:lvlText w:val="%7."/>
-        <w:lvlJc w:val="left"/>
-        <w:pPr>
-          <w:ind w:left="5040" w:hanging="360"/>
-        </w:pPr>
-        <w:rPr>
-          <w:smallCaps w:val="false"/>
-          <w:caps w:val="false"/>
-          <w:outline w:val="false"/>
-          <w:dstrike w:val="false"/>
-          <w:strike w:val="false"/>
-          <w:vertAlign w:val="baseline"/>
-          <w:position w:val="0"/>
-          <w:sz w:val="24"/>
-          <w:sz w:val="24"/>
-          <w:spacing w:val="0"/>
-          <w:kern w:val="0"/>
-          <w:w w:val="100"/>
-          <w:emboss w:val="false"/>
-          <w:imprint w:val="false"/>
-        </w:rPr>
-      </w:lvl>
-    </w:lvlOverride>
-    <w:lvlOverride w:ilvl="7">
-      <w:lvl w:ilvl="7">
-        <w:start w:val="1"/>
-        <w:numFmt w:val="lowerLetter"/>
-        <w:lvlText w:val="%8."/>
-        <w:lvlJc w:val="left"/>
-        <w:pPr>
-          <w:ind w:left="5760" w:hanging="360"/>
-        </w:pPr>
-        <w:rPr>
-          <w:smallCaps w:val="false"/>
-          <w:caps w:val="false"/>
-          <w:outline w:val="false"/>
-          <w:dstrike w:val="false"/>
-          <w:strike w:val="false"/>
-          <w:vertAlign w:val="baseline"/>
-          <w:position w:val="0"/>
-          <w:sz w:val="24"/>
-          <w:sz w:val="24"/>
-          <w:spacing w:val="0"/>
-          <w:kern w:val="0"/>
-          <w:w w:val="100"/>
-          <w:emboss w:val="false"/>
-          <w:imprint w:val="false"/>
-        </w:rPr>
-      </w:lvl>
-    </w:lvlOverride>
-    <w:lvlOverride w:ilvl="8">
-      <w:lvl w:ilvl="8">
-        <w:start w:val="1"/>
-        <w:numFmt w:val="lowerRoman"/>
-        <w:lvlText w:val="%9."/>
-        <w:lvlJc w:val="left"/>
-        <w:pPr>
-          <w:ind w:left="6480" w:hanging="493"/>
-        </w:pPr>
-        <w:rPr>
-          <w:smallCaps w:val="false"/>
-          <w:caps w:val="false"/>
-          <w:outline w:val="false"/>
-          <w:dstrike w:val="false"/>
-          <w:strike w:val="false"/>
-          <w:vertAlign w:val="baseline"/>
-          <w:position w:val="0"/>
-          <w:sz w:val="24"/>
-          <w:sz w:val="24"/>
-          <w:spacing w:val="0"/>
-          <w:kern w:val="0"/>
-          <w:w w:val="100"/>
-          <w:emboss w:val="false"/>
-          <w:imprint w:val="false"/>
-        </w:rPr>
-      </w:lvl>
-    </w:lvlOverride>
-  </w:num>
-  <w:num w:numId="6">
-    <w:abstractNumId w:val="1"/>
-    <w:lvlOverride w:ilvl="0">
-      <w:lvl w:ilvl="0">
-        <w:start w:val="1"/>
-        <w:numFmt w:val="decimal"/>
-        <w:lvlText w:val="%1)"/>
-        <w:lvlJc w:val="left"/>
-        <w:pPr>
-          <w:ind w:left="720" w:hanging="360"/>
-        </w:pPr>
-        <w:rPr>
-          <w:smallCaps w:val="false"/>
-          <w:caps w:val="false"/>
-          <w:outline w:val="false"/>
-          <w:dstrike w:val="false"/>
-          <w:strike w:val="false"/>
-          <w:vertAlign w:val="baseline"/>
-          <w:position w:val="0"/>
-          <w:sz w:val="24"/>
-          <w:sz w:val="24"/>
-          <w:spacing w:val="0"/>
-          <w:kern w:val="0"/>
-          <w:w w:val="100"/>
-          <w:emboss w:val="false"/>
-          <w:imprint w:val="false"/>
-        </w:rPr>
-      </w:lvl>
-    </w:lvlOverride>
-    <w:lvlOverride w:ilvl="1">
-      <w:lvl w:ilvl="1">
-        <w:start w:val="1"/>
-        <w:numFmt w:val="lowerLetter"/>
-        <w:lvlText w:val="%2)"/>
-        <w:lvlJc w:val="left"/>
-        <w:pPr>
-          <w:ind w:left="1440" w:hanging="360"/>
-        </w:pPr>
-        <w:rPr>
-          <w:smallCaps w:val="false"/>
-          <w:caps w:val="false"/>
-          <w:outline w:val="false"/>
-          <w:dstrike w:val="false"/>
-          <w:strike w:val="false"/>
-          <w:vertAlign w:val="baseline"/>
-          <w:position w:val="0"/>
-          <w:sz w:val="24"/>
-          <w:sz w:val="24"/>
-          <w:spacing w:val="0"/>
-          <w:kern w:val="0"/>
-          <w:w w:val="100"/>
-          <w:emboss w:val="false"/>
-          <w:imprint w:val="false"/>
-        </w:rPr>
-      </w:lvl>
-    </w:lvlOverride>
-    <w:lvlOverride w:ilvl="2">
-      <w:lvl w:ilvl="2">
-        <w:start w:val="1"/>
-        <w:numFmt w:val="lowerRoman"/>
-        <w:lvlText w:val="%3)"/>
-        <w:lvlJc w:val="left"/>
-        <w:pPr>
-          <w:ind w:left="2160" w:hanging="493"/>
-        </w:pPr>
-        <w:rPr>
-          <w:smallCaps w:val="false"/>
-          <w:caps w:val="false"/>
-          <w:outline w:val="false"/>
-          <w:dstrike w:val="false"/>
-          <w:strike w:val="false"/>
-          <w:vertAlign w:val="baseline"/>
-          <w:position w:val="0"/>
-          <w:sz w:val="24"/>
-          <w:sz w:val="24"/>
-          <w:spacing w:val="0"/>
-          <w:kern w:val="0"/>
-          <w:w w:val="100"/>
-          <w:emboss w:val="false"/>
-          <w:imprint w:val="false"/>
-        </w:rPr>
-      </w:lvl>
-    </w:lvlOverride>
-    <w:lvlOverride w:ilvl="3">
-      <w:lvl w:ilvl="3">
-        <w:start w:val="1"/>
-        <w:numFmt w:val="decimal"/>
-        <w:lvlText w:val="(%4)"/>
-        <w:lvlJc w:val="left"/>
-        <w:pPr>
-          <w:ind w:left="2880" w:hanging="360"/>
-        </w:pPr>
-        <w:rPr>
-          <w:smallCaps w:val="false"/>
-          <w:caps w:val="false"/>
-          <w:outline w:val="false"/>
-          <w:dstrike w:val="false"/>
-          <w:strike w:val="false"/>
-          <w:vertAlign w:val="baseline"/>
-          <w:position w:val="0"/>
-          <w:sz w:val="24"/>
-          <w:sz w:val="24"/>
-          <w:spacing w:val="0"/>
-          <w:kern w:val="0"/>
-          <w:w w:val="100"/>
-          <w:emboss w:val="false"/>
-          <w:imprint w:val="false"/>
-        </w:rPr>
-      </w:lvl>
-    </w:lvlOverride>
-    <w:lvlOverride w:ilvl="4">
-      <w:lvl w:ilvl="4">
-        <w:start w:val="1"/>
-        <w:numFmt w:val="lowerLetter"/>
-        <w:lvlText w:val="(%5)"/>
-        <w:lvlJc w:val="left"/>
-        <w:pPr>
-          <w:ind w:left="3600" w:hanging="360"/>
-        </w:pPr>
-        <w:rPr>
-          <w:smallCaps w:val="false"/>
-          <w:caps w:val="false"/>
-          <w:outline w:val="false"/>
-          <w:dstrike w:val="false"/>
-          <w:strike w:val="false"/>
-          <w:vertAlign w:val="baseline"/>
-          <w:position w:val="0"/>
-          <w:sz w:val="24"/>
-          <w:sz w:val="24"/>
-          <w:spacing w:val="0"/>
-          <w:kern w:val="0"/>
-          <w:w w:val="100"/>
-          <w:emboss w:val="false"/>
-          <w:imprint w:val="false"/>
-        </w:rPr>
-      </w:lvl>
-    </w:lvlOverride>
-    <w:lvlOverride w:ilvl="5">
-      <w:lvl w:ilvl="5">
-        <w:start w:val="1"/>
-        <w:numFmt w:val="lowerRoman"/>
-        <w:lvlText w:val="(%6)"/>
-        <w:lvlJc w:val="left"/>
-        <w:pPr>
-          <w:ind w:left="4320" w:hanging="493"/>
-        </w:pPr>
-        <w:rPr>
-          <w:smallCaps w:val="false"/>
-          <w:caps w:val="false"/>
-          <w:outline w:val="false"/>
-          <w:dstrike w:val="false"/>
-          <w:strike w:val="false"/>
-          <w:vertAlign w:val="baseline"/>
-          <w:position w:val="0"/>
-          <w:sz w:val="24"/>
-          <w:sz w:val="24"/>
-          <w:spacing w:val="0"/>
-          <w:kern w:val="0"/>
-          <w:w w:val="100"/>
-          <w:emboss w:val="false"/>
-          <w:imprint w:val="false"/>
-        </w:rPr>
-      </w:lvl>
-    </w:lvlOverride>
-    <w:lvlOverride w:ilvl="6">
-      <w:lvl w:ilvl="6">
-        <w:start w:val="1"/>
-        <w:numFmt w:val="decimal"/>
-        <w:lvlText w:val="%7."/>
-        <w:lvlJc w:val="left"/>
-        <w:pPr>
-          <w:ind w:left="5040" w:hanging="360"/>
-        </w:pPr>
-        <w:rPr>
-          <w:smallCaps w:val="false"/>
-          <w:caps w:val="false"/>
-          <w:outline w:val="false"/>
-          <w:dstrike w:val="false"/>
-          <w:strike w:val="false"/>
-          <w:vertAlign w:val="baseline"/>
-          <w:position w:val="0"/>
-          <w:sz w:val="24"/>
-          <w:sz w:val="24"/>
-          <w:spacing w:val="0"/>
-          <w:kern w:val="0"/>
-          <w:w w:val="100"/>
-          <w:emboss w:val="false"/>
-          <w:imprint w:val="false"/>
-        </w:rPr>
-      </w:lvl>
-    </w:lvlOverride>
-    <w:lvlOverride w:ilvl="7">
-      <w:lvl w:ilvl="7">
-        <w:start w:val="1"/>
-        <w:numFmt w:val="lowerLetter"/>
-        <w:lvlText w:val="%8."/>
-        <w:lvlJc w:val="left"/>
-        <w:pPr>
-          <w:ind w:left="5760" w:hanging="360"/>
-        </w:pPr>
-        <w:rPr>
-          <w:smallCaps w:val="false"/>
-          <w:caps w:val="false"/>
-          <w:outline w:val="false"/>
-          <w:dstrike w:val="false"/>
-          <w:strike w:val="false"/>
-          <w:vertAlign w:val="baseline"/>
-          <w:position w:val="0"/>
-          <w:sz w:val="24"/>
-          <w:sz w:val="24"/>
-          <w:spacing w:val="0"/>
-          <w:kern w:val="0"/>
-          <w:w w:val="100"/>
-          <w:emboss w:val="false"/>
-          <w:imprint w:val="false"/>
-        </w:rPr>
-      </w:lvl>
-    </w:lvlOverride>
-    <w:lvlOverride w:ilvl="8">
-      <w:lvl w:ilvl="8">
-        <w:start w:val="1"/>
-        <w:numFmt w:val="lowerRoman"/>
-        <w:lvlText w:val="%9."/>
-        <w:lvlJc w:val="left"/>
-        <w:pPr>
-          <w:ind w:left="6480" w:hanging="493"/>
-        </w:pPr>
-        <w:rPr>
-          <w:smallCaps w:val="false"/>
-          <w:caps w:val="false"/>
-          <w:outline w:val="false"/>
-          <w:dstrike w:val="false"/>
-          <w:strike w:val="false"/>
-          <w:vertAlign w:val="baseline"/>
-          <w:position w:val="0"/>
-          <w:sz w:val="24"/>
-          <w:sz w:val="24"/>
-          <w:spacing w:val="0"/>
-          <w:kern w:val="0"/>
-          <w:w w:val="100"/>
-          <w:emboss w:val="false"/>
-          <w:imprint w:val="false"/>
-        </w:rPr>
-      </w:lvl>
-    </w:lvlOverride>
-  </w:num>
-</w:numbering>
 </file>
 
 <file path=word/styles.xml><?xml version="1.0" encoding="utf-8"?>

</xml_diff>